<commit_message>
Lab Task 06 Done
</commit_message>
<xml_diff>
--- a/Lab Reports/Lab Report 06.docx
+++ b/Lab Reports/Lab Report 06.docx
@@ -105,7 +105,7 @@
           <w:rFonts w:ascii="Times New Roman" w:hAnsi="Times New Roman" w:cs="Times New Roman"/>
           <w:sz w:val="40"/>
         </w:rPr>
-        <w:t>6</w:t>
+        <w:t>7</w:t>
       </w:r>
     </w:p>
     <w:p>
@@ -255,32 +255,10 @@
       </w:r>
       <w:r>
         <w:rPr>
-          <w:rFonts w:ascii="Times New Roman" w:hAnsi="Times New Roman" w:cs="Times New Roman" w:hint="cs"/>
-          <w:sz w:val="40"/>
-        </w:rPr>
-        <w:t xml:space="preserve"> </w:t>
-      </w:r>
-      <w:r>
-        <w:rPr>
-          <w:rFonts w:ascii="Times New Roman" w:hAnsi="Times New Roman" w:cs="Times New Roman" w:hint="cs"/>
-          <w:sz w:val="40"/>
-        </w:rPr>
-        <w:t>2</w:t>
-      </w:r>
-      <w:r>
-        <w:rPr>
           <w:rFonts w:ascii="Times New Roman" w:hAnsi="Times New Roman" w:cs="Times New Roman"/>
           <w:sz w:val="40"/>
         </w:rPr>
-        <w:t>5</w:t>
-      </w:r>
-      <w:r>
-        <w:rPr>
-          <w:rFonts w:ascii="Times New Roman" w:hAnsi="Times New Roman" w:cs="Times New Roman" w:hint="cs"/>
-          <w:sz w:val="40"/>
-          <w:vertAlign w:val="superscript"/>
-        </w:rPr>
-        <w:t>th</w:t>
+        <w:t xml:space="preserve"> 20</w:t>
       </w:r>
       <w:r>
         <w:rPr>
@@ -288,15 +266,22 @@
           <w:sz w:val="40"/>
           <w:vertAlign w:val="superscript"/>
         </w:rPr>
-        <w:t xml:space="preserve"> </w:t>
-      </w:r>
-      <w:proofErr w:type="gramStart"/>
+        <w:t>th</w:t>
+      </w:r>
       <w:r>
         <w:rPr>
           <w:rFonts w:ascii="Times New Roman" w:hAnsi="Times New Roman" w:cs="Times New Roman"/>
           <w:sz w:val="40"/>
         </w:rPr>
-        <w:t xml:space="preserve">February </w:t>
+        <w:t xml:space="preserve"> </w:t>
+      </w:r>
+      <w:proofErr w:type="gramStart"/>
+      <w:r>
+        <w:rPr>
+          <w:rFonts w:ascii="Times New Roman" w:hAnsi="Times New Roman" w:cs="Times New Roman"/>
+          <w:sz w:val="40"/>
+        </w:rPr>
+        <w:t>March</w:t>
       </w:r>
       <w:r>
         <w:rPr>
@@ -352,6 +337,180 @@
           <w:rFonts w:ascii="Times New Roman" w:hAnsi="Times New Roman" w:cs="Times New Roman"/>
         </w:rPr>
         <w:t>:</w:t>
+      </w:r>
+    </w:p>
+    <w:p>
+      <w:pPr>
+        <w:pStyle w:val="Heading1"/>
+        <w:spacing w:before="100" w:beforeAutospacing="1" w:after="100" w:afterAutospacing="1" w:line="360" w:lineRule="auto"/>
+        <w:ind w:left="0" w:right="43"/>
+        <w:jc w:val="both"/>
+        <w:rPr>
+          <w:rFonts w:ascii="Times New Roman" w:hAnsi="Times New Roman" w:cs="Times New Roman"/>
+          <w:sz w:val="24"/>
+          <w:szCs w:val="24"/>
+        </w:rPr>
+      </w:pPr>
+      <w:r>
+        <w:rPr>
+          <w:rFonts w:ascii="Times New Roman" w:hAnsi="Times New Roman" w:cs="Times New Roman"/>
+          <w:sz w:val="24"/>
+          <w:szCs w:val="24"/>
+        </w:rPr>
+        <w:t>Consider a simple grid world with the following properties:</w:t>
+      </w:r>
+    </w:p>
+    <w:p>
+      <w:pPr>
+        <w:pStyle w:val="Heading1"/>
+        <w:numPr>
+          <w:ilvl w:val="0"/>
+          <w:numId w:val="45"/>
+        </w:numPr>
+        <w:spacing w:before="100" w:beforeAutospacing="1" w:after="100" w:afterAutospacing="1" w:line="360" w:lineRule="auto"/>
+        <w:ind w:right="43"/>
+        <w:jc w:val="both"/>
+        <w:rPr>
+          <w:rFonts w:ascii="Times New Roman" w:hAnsi="Times New Roman" w:cs="Times New Roman"/>
+          <w:sz w:val="24"/>
+          <w:szCs w:val="24"/>
+        </w:rPr>
+      </w:pPr>
+      <w:r>
+        <w:rPr>
+          <w:rFonts w:ascii="Times New Roman" w:hAnsi="Times New Roman" w:cs="Times New Roman"/>
+          <w:sz w:val="24"/>
+          <w:szCs w:val="24"/>
+        </w:rPr>
+        <w:t>The grid is 4x4 (4 rows and 4 columns).</w:t>
+      </w:r>
+    </w:p>
+    <w:p>
+      <w:pPr>
+        <w:pStyle w:val="Heading1"/>
+        <w:numPr>
+          <w:ilvl w:val="0"/>
+          <w:numId w:val="45"/>
+        </w:numPr>
+        <w:spacing w:before="100" w:beforeAutospacing="1" w:after="100" w:afterAutospacing="1" w:line="360" w:lineRule="auto"/>
+        <w:ind w:right="43"/>
+        <w:jc w:val="both"/>
+        <w:rPr>
+          <w:rFonts w:ascii="Times New Roman" w:hAnsi="Times New Roman" w:cs="Times New Roman"/>
+          <w:sz w:val="24"/>
+          <w:szCs w:val="24"/>
+        </w:rPr>
+      </w:pPr>
+      <w:r>
+        <w:rPr>
+          <w:rFonts w:ascii="Times New Roman" w:hAnsi="Times New Roman" w:cs="Times New Roman"/>
+          <w:sz w:val="24"/>
+          <w:szCs w:val="24"/>
+        </w:rPr>
+        <w:t>The agent can take four possible actions in each state: up, down, left, or right.</w:t>
+      </w:r>
+    </w:p>
+    <w:p>
+      <w:pPr>
+        <w:pStyle w:val="Heading1"/>
+        <w:numPr>
+          <w:ilvl w:val="0"/>
+          <w:numId w:val="45"/>
+        </w:numPr>
+        <w:spacing w:before="100" w:beforeAutospacing="1" w:after="100" w:afterAutospacing="1" w:line="360" w:lineRule="auto"/>
+        <w:ind w:right="43"/>
+        <w:jc w:val="both"/>
+        <w:rPr>
+          <w:rFonts w:ascii="Times New Roman" w:hAnsi="Times New Roman" w:cs="Times New Roman"/>
+          <w:sz w:val="24"/>
+          <w:szCs w:val="24"/>
+        </w:rPr>
+      </w:pPr>
+      <w:r>
+        <w:rPr>
+          <w:rFonts w:ascii="Times New Roman" w:hAnsi="Times New Roman" w:cs="Times New Roman"/>
+          <w:sz w:val="24"/>
+          <w:szCs w:val="24"/>
+        </w:rPr>
+        <w:t>The goal is located at position (3, 3), and the agent receives a reward of 1 for reaching the goal</w:t>
+      </w:r>
+      <w:r>
+        <w:rPr>
+          <w:rFonts w:ascii="Times New Roman" w:hAnsi="Times New Roman" w:cs="Times New Roman"/>
+          <w:sz w:val="24"/>
+          <w:szCs w:val="24"/>
+        </w:rPr>
+        <w:t xml:space="preserve"> </w:t>
+      </w:r>
+      <w:r>
+        <w:rPr>
+          <w:rFonts w:ascii="Times New Roman" w:hAnsi="Times New Roman" w:cs="Times New Roman"/>
+          <w:sz w:val="24"/>
+          <w:szCs w:val="24"/>
+        </w:rPr>
+        <w:t>and 0 for all other positions.</w:t>
+      </w:r>
+    </w:p>
+    <w:p>
+      <w:pPr>
+        <w:pStyle w:val="Heading1"/>
+        <w:numPr>
+          <w:ilvl w:val="0"/>
+          <w:numId w:val="45"/>
+        </w:numPr>
+        <w:spacing w:before="100" w:beforeAutospacing="1" w:after="100" w:afterAutospacing="1" w:line="360" w:lineRule="auto"/>
+        <w:ind w:right="43"/>
+        <w:jc w:val="both"/>
+        <w:rPr>
+          <w:rFonts w:ascii="Times New Roman" w:hAnsi="Times New Roman" w:cs="Times New Roman"/>
+          <w:sz w:val="24"/>
+          <w:szCs w:val="24"/>
+        </w:rPr>
+      </w:pPr>
+      <w:r>
+        <w:rPr>
+          <w:rFonts w:ascii="Times New Roman" w:hAnsi="Times New Roman" w:cs="Times New Roman"/>
+          <w:sz w:val="24"/>
+          <w:szCs w:val="24"/>
+        </w:rPr>
+        <w:t>The agent's objective is to find the optimal policy that maximizes long-term rewards using Value</w:t>
+      </w:r>
+      <w:r>
+        <w:rPr>
+          <w:rFonts w:ascii="Times New Roman" w:hAnsi="Times New Roman" w:cs="Times New Roman"/>
+          <w:sz w:val="24"/>
+          <w:szCs w:val="24"/>
+        </w:rPr>
+        <w:t xml:space="preserve"> </w:t>
+      </w:r>
+      <w:r>
+        <w:rPr>
+          <w:rFonts w:ascii="Times New Roman" w:hAnsi="Times New Roman" w:cs="Times New Roman"/>
+          <w:sz w:val="24"/>
+          <w:szCs w:val="24"/>
+        </w:rPr>
+        <w:t>Iteration.</w:t>
+      </w:r>
+    </w:p>
+    <w:p>
+      <w:pPr>
+        <w:pStyle w:val="Heading1"/>
+        <w:spacing w:before="100" w:beforeAutospacing="1" w:after="100" w:afterAutospacing="1" w:line="360" w:lineRule="auto"/>
+        <w:ind w:left="0" w:right="43"/>
+        <w:jc w:val="both"/>
+        <w:rPr>
+          <w:rFonts w:ascii="Times New Roman" w:hAnsi="Times New Roman" w:cs="Times New Roman"/>
+          <w:sz w:val="24"/>
+          <w:szCs w:val="24"/>
+        </w:rPr>
+      </w:pPr>
+      <w:r>
+        <w:rPr>
+          <w:rFonts w:ascii="Times New Roman" w:hAnsi="Times New Roman" w:cs="Times New Roman"/>
+          <w:sz w:val="24"/>
+          <w:szCs w:val="24"/>
+        </w:rPr>
+        <w:t>Given this scenario:</w:t>
       </w:r>
     </w:p>
     <w:p>
@@ -376,15 +535,25 @@
           <w:sz w:val="24"/>
           <w:szCs w:val="24"/>
         </w:rPr>
-        <w:t>I</w:t>
-      </w:r>
+        <w:t xml:space="preserve">What is the purpose of the </w:t>
+      </w:r>
+      <w:proofErr w:type="spellStart"/>
       <w:r>
         <w:rPr>
           <w:rFonts w:ascii="Times New Roman" w:hAnsi="Times New Roman" w:cs="Times New Roman"/>
           <w:sz w:val="24"/>
           <w:szCs w:val="24"/>
         </w:rPr>
-        <w:t>mplement the alpha beta pruning algorithm given in the Fig. 8.1.</w:t>
+        <w:t>get_next_state</w:t>
+      </w:r>
+      <w:proofErr w:type="spellEnd"/>
+      <w:r>
+        <w:rPr>
+          <w:rFonts w:ascii="Times New Roman" w:hAnsi="Times New Roman" w:cs="Times New Roman"/>
+          <w:sz w:val="24"/>
+          <w:szCs w:val="24"/>
+        </w:rPr>
+        <w:t xml:space="preserve"> function in the grid world?</w:t>
       </w:r>
     </w:p>
     <w:p>
@@ -409,7 +578,7 @@
           <w:sz w:val="24"/>
           <w:szCs w:val="24"/>
         </w:rPr>
-        <w:t>Complete implementation of minimize () function given in section 8.3</w:t>
+        <w:t>What is the significance of the discount factor (gamma) set to 0.9 in this scenario?</w:t>
       </w:r>
     </w:p>
     <w:p>
@@ -434,7 +603,23 @@
           <w:sz w:val="24"/>
           <w:szCs w:val="24"/>
         </w:rPr>
-        <w:t>Complete implementation of maximize () function given in section 8.3</w:t>
+        <w:t>Explain how the Value Iteration process works and how it contributes to finding the optimal</w:t>
+      </w:r>
+      <w:r>
+        <w:rPr>
+          <w:rFonts w:ascii="Times New Roman" w:hAnsi="Times New Roman" w:cs="Times New Roman"/>
+          <w:sz w:val="24"/>
+          <w:szCs w:val="24"/>
+        </w:rPr>
+        <w:t xml:space="preserve"> </w:t>
+      </w:r>
+      <w:r>
+        <w:rPr>
+          <w:rFonts w:ascii="Times New Roman" w:hAnsi="Times New Roman" w:cs="Times New Roman"/>
+          <w:sz w:val="24"/>
+          <w:szCs w:val="24"/>
+        </w:rPr>
+        <w:t>policy in this grid world example.</w:t>
       </w:r>
     </w:p>
     <w:p>
@@ -459,7 +644,7 @@
           <w:sz w:val="24"/>
           <w:szCs w:val="24"/>
         </w:rPr>
-        <w:t>Implement of minmax () function given in section 8.3</w:t>
+        <w:t>What is the resulting value function (V), and what does it represent?</w:t>
       </w:r>
     </w:p>
     <w:p>
@@ -484,82 +669,3006 @@
           <w:sz w:val="24"/>
           <w:szCs w:val="24"/>
         </w:rPr>
-        <w:t>Test tic tac toa game for following outcome</w:t>
-      </w:r>
-    </w:p>
-    <w:p>
-      <w:pPr>
-        <w:pStyle w:val="Heading1"/>
-        <w:numPr>
-          <w:ilvl w:val="1"/>
-          <w:numId w:val="43"/>
-        </w:numPr>
-        <w:spacing w:before="100" w:beforeAutospacing="1" w:after="100" w:afterAutospacing="1" w:line="360" w:lineRule="auto"/>
-        <w:ind w:right="43"/>
-        <w:jc w:val="both"/>
+        <w:t>Based on the final output of the optimal policy, how should the agent navigate the grid to reach</w:t>
+      </w:r>
+      <w:r>
         <w:rPr>
           <w:rFonts w:ascii="Times New Roman" w:hAnsi="Times New Roman" w:cs="Times New Roman"/>
           <w:sz w:val="24"/>
           <w:szCs w:val="24"/>
         </w:rPr>
-      </w:pPr>
+        <w:t xml:space="preserve"> </w:t>
+      </w:r>
       <w:r>
         <w:rPr>
           <w:rFonts w:ascii="Times New Roman" w:hAnsi="Times New Roman" w:cs="Times New Roman"/>
           <w:sz w:val="24"/>
           <w:szCs w:val="24"/>
         </w:rPr>
-        <w:t>Computer wins</w:t>
+        <w:t>the goal?</w:t>
       </w:r>
     </w:p>
     <w:p>
       <w:pPr>
-        <w:pStyle w:val="Heading1"/>
-        <w:numPr>
-          <w:ilvl w:val="1"/>
-          <w:numId w:val="43"/>
-        </w:numPr>
-        <w:spacing w:before="100" w:beforeAutospacing="1" w:after="100" w:afterAutospacing="1" w:line="360" w:lineRule="auto"/>
-        <w:ind w:right="43"/>
-        <w:jc w:val="both"/>
-        <w:rPr>
-          <w:rFonts w:ascii="Times New Roman" w:hAnsi="Times New Roman" w:cs="Times New Roman"/>
-          <w:sz w:val="24"/>
-          <w:szCs w:val="24"/>
-        </w:rPr>
-      </w:pPr>
-      <w:r>
-        <w:rPr>
-          <w:rFonts w:ascii="Times New Roman" w:hAnsi="Times New Roman" w:cs="Times New Roman"/>
-          <w:sz w:val="24"/>
-          <w:szCs w:val="24"/>
-        </w:rPr>
-        <w:t>Draw</w:t>
-      </w:r>
-    </w:p>
-    <w:p>
-      <w:pPr>
-        <w:pStyle w:val="Heading1"/>
-        <w:numPr>
-          <w:ilvl w:val="1"/>
-          <w:numId w:val="43"/>
-        </w:numPr>
-        <w:spacing w:before="100" w:beforeAutospacing="1" w:after="100" w:afterAutospacing="1" w:line="360" w:lineRule="auto"/>
-        <w:ind w:right="43"/>
-        <w:jc w:val="both"/>
-        <w:rPr>
-          <w:rFonts w:ascii="Times New Roman" w:hAnsi="Times New Roman" w:cs="Times New Roman"/>
-          <w:sz w:val="24"/>
-          <w:szCs w:val="24"/>
-        </w:rPr>
-      </w:pPr>
-      <w:r>
-        <w:rPr>
-          <w:rFonts w:ascii="Times New Roman" w:hAnsi="Times New Roman" w:cs="Times New Roman"/>
-          <w:sz w:val="24"/>
-          <w:szCs w:val="24"/>
-        </w:rPr>
-        <w:t>Human wins</w:t>
+        <w:pStyle w:val="HTMLPreformatted"/>
+        <w:shd w:val="clear" w:color="auto" w:fill="282C34"/>
+        <w:ind w:left="360"/>
+        <w:rPr>
+          <w:color w:val="ABB2BF"/>
+        </w:rPr>
+      </w:pPr>
+      <w:r>
+        <w:rPr>
+          <w:i/>
+          <w:iCs/>
+          <w:color w:val="C678DD"/>
+        </w:rPr>
+        <w:t xml:space="preserve">from </w:t>
+      </w:r>
+      <w:r>
+        <w:rPr>
+          <w:color w:val="ABB2BF"/>
+        </w:rPr>
+        <w:t xml:space="preserve">typing </w:t>
+      </w:r>
+      <w:r>
+        <w:rPr>
+          <w:i/>
+          <w:iCs/>
+          <w:color w:val="C678DD"/>
+        </w:rPr>
+        <w:t xml:space="preserve">import </w:t>
+      </w:r>
+      <w:r>
+        <w:rPr>
+          <w:color w:val="ABB2BF"/>
+        </w:rPr>
+        <w:t>Tuple</w:t>
+      </w:r>
+      <w:r>
+        <w:rPr>
+          <w:color w:val="ABB2BF"/>
+        </w:rPr>
+        <w:br/>
+      </w:r>
+      <w:r>
+        <w:rPr>
+          <w:i/>
+          <w:iCs/>
+          <w:color w:val="C678DD"/>
+        </w:rPr>
+        <w:t xml:space="preserve">import </w:t>
+      </w:r>
+      <w:proofErr w:type="spellStart"/>
+      <w:r>
+        <w:rPr>
+          <w:color w:val="ABB2BF"/>
+        </w:rPr>
+        <w:t>numpy</w:t>
+      </w:r>
+      <w:proofErr w:type="spellEnd"/>
+      <w:r>
+        <w:rPr>
+          <w:color w:val="ABB2BF"/>
+        </w:rPr>
+        <w:t xml:space="preserve"> </w:t>
+      </w:r>
+      <w:r>
+        <w:rPr>
+          <w:i/>
+          <w:iCs/>
+          <w:color w:val="C678DD"/>
+        </w:rPr>
+        <w:t xml:space="preserve">as </w:t>
+      </w:r>
+      <w:r>
+        <w:rPr>
+          <w:color w:val="ABB2BF"/>
+        </w:rPr>
+        <w:t>np</w:t>
+      </w:r>
+      <w:r>
+        <w:rPr>
+          <w:color w:val="ABB2BF"/>
+        </w:rPr>
+        <w:br/>
+      </w:r>
+      <w:r>
+        <w:rPr>
+          <w:color w:val="ABB2BF"/>
+        </w:rPr>
+        <w:br/>
+      </w:r>
+      <w:r>
+        <w:rPr>
+          <w:i/>
+          <w:iCs/>
+          <w:color w:val="5C6370"/>
+        </w:rPr>
+        <w:t xml:space="preserve"># </w:t>
+      </w:r>
+      <w:proofErr w:type="spellStart"/>
+      <w:r>
+        <w:rPr>
+          <w:i/>
+          <w:iCs/>
+          <w:color w:val="5C6370"/>
+        </w:rPr>
+        <w:t>Gridworld</w:t>
+      </w:r>
+      <w:proofErr w:type="spellEnd"/>
+      <w:r>
+        <w:rPr>
+          <w:i/>
+          <w:iCs/>
+          <w:color w:val="5C6370"/>
+        </w:rPr>
+        <w:t xml:space="preserve"> Parameters</w:t>
+      </w:r>
+      <w:r>
+        <w:rPr>
+          <w:i/>
+          <w:iCs/>
+          <w:color w:val="5C6370"/>
+        </w:rPr>
+        <w:br/>
+      </w:r>
+      <w:r>
+        <w:rPr>
+          <w:color w:val="ABB2BF"/>
+        </w:rPr>
+        <w:t xml:space="preserve">ROWS, COLS = </w:t>
+      </w:r>
+      <w:r>
+        <w:rPr>
+          <w:color w:val="D19A66"/>
+        </w:rPr>
+        <w:t>4</w:t>
+      </w:r>
+      <w:r>
+        <w:rPr>
+          <w:color w:val="ABB2BF"/>
+        </w:rPr>
+        <w:t xml:space="preserve">, </w:t>
+      </w:r>
+      <w:r>
+        <w:rPr>
+          <w:color w:val="D19A66"/>
+        </w:rPr>
+        <w:t>4</w:t>
+      </w:r>
+      <w:r>
+        <w:rPr>
+          <w:color w:val="D19A66"/>
+        </w:rPr>
+        <w:br/>
+      </w:r>
+      <w:r>
+        <w:rPr>
+          <w:color w:val="ABB2BF"/>
+        </w:rPr>
+        <w:t xml:space="preserve">ACTIONS = </w:t>
+      </w:r>
+      <w:r>
+        <w:rPr>
+          <w:color w:val="8ED2F2"/>
+        </w:rPr>
+        <w:t>(</w:t>
+      </w:r>
+      <w:r>
+        <w:rPr>
+          <w:color w:val="98C379"/>
+        </w:rPr>
+        <w:t>'UP'</w:t>
+      </w:r>
+      <w:r>
+        <w:rPr>
+          <w:color w:val="ABB2BF"/>
+        </w:rPr>
+        <w:t xml:space="preserve">, </w:t>
+      </w:r>
+      <w:r>
+        <w:rPr>
+          <w:color w:val="98C379"/>
+        </w:rPr>
+        <w:t>'DOWN'</w:t>
+      </w:r>
+      <w:r>
+        <w:rPr>
+          <w:color w:val="ABB2BF"/>
+        </w:rPr>
+        <w:t xml:space="preserve">, </w:t>
+      </w:r>
+      <w:r>
+        <w:rPr>
+          <w:color w:val="98C379"/>
+        </w:rPr>
+        <w:t>'LEFT'</w:t>
+      </w:r>
+      <w:r>
+        <w:rPr>
+          <w:color w:val="ABB2BF"/>
+        </w:rPr>
+        <w:t xml:space="preserve">, </w:t>
+      </w:r>
+      <w:r>
+        <w:rPr>
+          <w:color w:val="98C379"/>
+        </w:rPr>
+        <w:t>'RIGHT'</w:t>
+      </w:r>
+      <w:r>
+        <w:rPr>
+          <w:color w:val="8ED2F2"/>
+        </w:rPr>
+        <w:t>)</w:t>
+      </w:r>
+      <w:r>
+        <w:rPr>
+          <w:color w:val="8ED2F2"/>
+        </w:rPr>
+        <w:br/>
+      </w:r>
+      <w:r>
+        <w:rPr>
+          <w:color w:val="ABB2BF"/>
+        </w:rPr>
+        <w:t xml:space="preserve">START, GOAL = </w:t>
+      </w:r>
+      <w:r>
+        <w:rPr>
+          <w:color w:val="8ED2F2"/>
+        </w:rPr>
+        <w:t>(</w:t>
+      </w:r>
+      <w:r>
+        <w:rPr>
+          <w:color w:val="D19A66"/>
+        </w:rPr>
+        <w:t>0</w:t>
+      </w:r>
+      <w:r>
+        <w:rPr>
+          <w:color w:val="ABB2BF"/>
+        </w:rPr>
+        <w:t xml:space="preserve">, </w:t>
+      </w:r>
+      <w:r>
+        <w:rPr>
+          <w:color w:val="D19A66"/>
+        </w:rPr>
+        <w:t>0</w:t>
+      </w:r>
+      <w:r>
+        <w:rPr>
+          <w:color w:val="8ED2F2"/>
+        </w:rPr>
+        <w:t>)</w:t>
+      </w:r>
+      <w:r>
+        <w:rPr>
+          <w:color w:val="ABB2BF"/>
+        </w:rPr>
+        <w:t xml:space="preserve">, </w:t>
+      </w:r>
+      <w:r>
+        <w:rPr>
+          <w:color w:val="8ED2F2"/>
+        </w:rPr>
+        <w:t>(</w:t>
+      </w:r>
+      <w:r>
+        <w:rPr>
+          <w:color w:val="D19A66"/>
+        </w:rPr>
+        <w:t>3</w:t>
+      </w:r>
+      <w:r>
+        <w:rPr>
+          <w:color w:val="ABB2BF"/>
+        </w:rPr>
+        <w:t xml:space="preserve">, </w:t>
+      </w:r>
+      <w:r>
+        <w:rPr>
+          <w:color w:val="D19A66"/>
+        </w:rPr>
+        <w:t>3</w:t>
+      </w:r>
+      <w:r>
+        <w:rPr>
+          <w:color w:val="8ED2F2"/>
+        </w:rPr>
+        <w:t>)</w:t>
+      </w:r>
+      <w:r>
+        <w:rPr>
+          <w:color w:val="8ED2F2"/>
+        </w:rPr>
+        <w:br/>
+      </w:r>
+      <w:r>
+        <w:rPr>
+          <w:color w:val="ABB2BF"/>
+        </w:rPr>
+        <w:t xml:space="preserve">REWARD_GOAL, REWARD_OTHER = </w:t>
+      </w:r>
+      <w:r>
+        <w:rPr>
+          <w:color w:val="D19A66"/>
+        </w:rPr>
+        <w:t>1.0</w:t>
+      </w:r>
+      <w:r>
+        <w:rPr>
+          <w:color w:val="ABB2BF"/>
+        </w:rPr>
+        <w:t xml:space="preserve">, </w:t>
+      </w:r>
+      <w:r>
+        <w:rPr>
+          <w:color w:val="D19A66"/>
+        </w:rPr>
+        <w:t>0.0</w:t>
+      </w:r>
+      <w:r>
+        <w:rPr>
+          <w:color w:val="D19A66"/>
+        </w:rPr>
+        <w:br/>
+      </w:r>
+      <w:r>
+        <w:rPr>
+          <w:color w:val="ABB2BF"/>
+        </w:rPr>
+        <w:t xml:space="preserve">GAMMA, THRESHOLD = </w:t>
+      </w:r>
+      <w:r>
+        <w:rPr>
+          <w:color w:val="D19A66"/>
+        </w:rPr>
+        <w:t>0.9</w:t>
+      </w:r>
+      <w:r>
+        <w:rPr>
+          <w:color w:val="ABB2BF"/>
+        </w:rPr>
+        <w:t xml:space="preserve">, </w:t>
+      </w:r>
+      <w:r>
+        <w:rPr>
+          <w:color w:val="D19A66"/>
+        </w:rPr>
+        <w:t>1e-4</w:t>
+      </w:r>
+      <w:r>
+        <w:rPr>
+          <w:color w:val="D19A66"/>
+        </w:rPr>
+        <w:br/>
+      </w:r>
+      <w:r>
+        <w:rPr>
+          <w:color w:val="ABB2BF"/>
+        </w:rPr>
+        <w:t xml:space="preserve">ACTION_PROB = </w:t>
+      </w:r>
+      <w:r>
+        <w:rPr>
+          <w:color w:val="D19A66"/>
+        </w:rPr>
+        <w:t xml:space="preserve">1 </w:t>
+      </w:r>
+      <w:r>
+        <w:rPr>
+          <w:color w:val="ABB2BF"/>
+        </w:rPr>
+        <w:t xml:space="preserve">/ </w:t>
+      </w:r>
+      <w:proofErr w:type="spellStart"/>
+      <w:r>
+        <w:rPr>
+          <w:color w:val="56B6C2"/>
+        </w:rPr>
+        <w:t>len</w:t>
+      </w:r>
+      <w:proofErr w:type="spellEnd"/>
+      <w:r>
+        <w:rPr>
+          <w:color w:val="8ED2F2"/>
+        </w:rPr>
+        <w:t>(</w:t>
+      </w:r>
+      <w:r>
+        <w:rPr>
+          <w:color w:val="ABB2BF"/>
+        </w:rPr>
+        <w:t>ACTIONS</w:t>
+      </w:r>
+      <w:r>
+        <w:rPr>
+          <w:color w:val="8ED2F2"/>
+        </w:rPr>
+        <w:t xml:space="preserve">)  </w:t>
+      </w:r>
+      <w:r>
+        <w:rPr>
+          <w:i/>
+          <w:iCs/>
+          <w:color w:val="5C6370"/>
+        </w:rPr>
+        <w:t># Uniform action probability</w:t>
+      </w:r>
+      <w:r>
+        <w:rPr>
+          <w:i/>
+          <w:iCs/>
+          <w:color w:val="5C6370"/>
+        </w:rPr>
+        <w:br/>
+      </w:r>
+      <w:r>
+        <w:rPr>
+          <w:i/>
+          <w:iCs/>
+          <w:color w:val="5C6370"/>
+        </w:rPr>
+        <w:br/>
+      </w:r>
+      <w:r>
+        <w:rPr>
+          <w:i/>
+          <w:iCs/>
+          <w:color w:val="C678DD"/>
+        </w:rPr>
+        <w:t xml:space="preserve">def </w:t>
+      </w:r>
+      <w:proofErr w:type="spellStart"/>
+      <w:r>
+        <w:rPr>
+          <w:color w:val="61AFEF"/>
+        </w:rPr>
+        <w:t>get_next_state</w:t>
+      </w:r>
+      <w:proofErr w:type="spellEnd"/>
+      <w:r>
+        <w:rPr>
+          <w:color w:val="8ED2F2"/>
+        </w:rPr>
+        <w:t>(</w:t>
+      </w:r>
+      <w:r>
+        <w:rPr>
+          <w:color w:val="D19A66"/>
+        </w:rPr>
+        <w:t>state</w:t>
+      </w:r>
+      <w:r>
+        <w:rPr>
+          <w:color w:val="ABB2BF"/>
+        </w:rPr>
+        <w:t xml:space="preserve">: </w:t>
+      </w:r>
+      <w:r>
+        <w:rPr>
+          <w:color w:val="E5C07B"/>
+        </w:rPr>
+        <w:t>Tuple[int, int]</w:t>
+      </w:r>
+      <w:r>
+        <w:rPr>
+          <w:color w:val="ABB2BF"/>
+        </w:rPr>
+        <w:t xml:space="preserve">, </w:t>
+      </w:r>
+      <w:r>
+        <w:rPr>
+          <w:color w:val="D19A66"/>
+        </w:rPr>
+        <w:t>action</w:t>
+      </w:r>
+      <w:r>
+        <w:rPr>
+          <w:color w:val="ABB2BF"/>
+        </w:rPr>
+        <w:t xml:space="preserve">: </w:t>
+      </w:r>
+      <w:r>
+        <w:rPr>
+          <w:color w:val="56B6C2"/>
+        </w:rPr>
+        <w:t>str</w:t>
+      </w:r>
+      <w:r>
+        <w:rPr>
+          <w:color w:val="8ED2F2"/>
+        </w:rPr>
+        <w:t xml:space="preserve">) </w:t>
+      </w:r>
+      <w:r>
+        <w:rPr>
+          <w:color w:val="ABB2BF"/>
+        </w:rPr>
+        <w:t xml:space="preserve">-&gt; </w:t>
+      </w:r>
+      <w:r>
+        <w:rPr>
+          <w:color w:val="E5C07B"/>
+        </w:rPr>
+        <w:t>Tuple[int, int]</w:t>
+      </w:r>
+      <w:r>
+        <w:rPr>
+          <w:color w:val="ABB2BF"/>
+        </w:rPr>
+        <w:t>:</w:t>
+      </w:r>
+      <w:r>
+        <w:rPr>
+          <w:color w:val="ABB2BF"/>
+        </w:rPr>
+        <w:br/>
+        <w:t xml:space="preserve">    </w:t>
+      </w:r>
+      <w:r>
+        <w:rPr>
+          <w:i/>
+          <w:iCs/>
+          <w:color w:val="5C6370"/>
+        </w:rPr>
+        <w:t>"""Returns the next state given a current state and an action."""</w:t>
+      </w:r>
+      <w:r>
+        <w:rPr>
+          <w:i/>
+          <w:iCs/>
+          <w:color w:val="5C6370"/>
+        </w:rPr>
+        <w:br/>
+        <w:t xml:space="preserve">    </w:t>
+      </w:r>
+      <w:r>
+        <w:rPr>
+          <w:color w:val="ABB2BF"/>
+        </w:rPr>
+        <w:t xml:space="preserve">row, col = </w:t>
+      </w:r>
+      <w:r>
+        <w:rPr>
+          <w:color w:val="D19A66"/>
+        </w:rPr>
+        <w:t>state</w:t>
+      </w:r>
+      <w:r>
+        <w:rPr>
+          <w:color w:val="D19A66"/>
+        </w:rPr>
+        <w:br/>
+        <w:t xml:space="preserve">    </w:t>
+      </w:r>
+      <w:r>
+        <w:rPr>
+          <w:color w:val="ABB2BF"/>
+        </w:rPr>
+        <w:t xml:space="preserve">transitions = </w:t>
+      </w:r>
+      <w:r>
+        <w:rPr>
+          <w:color w:val="8ED2F2"/>
+        </w:rPr>
+        <w:t>{</w:t>
+      </w:r>
+      <w:r>
+        <w:rPr>
+          <w:color w:val="8ED2F2"/>
+        </w:rPr>
+        <w:br/>
+        <w:t xml:space="preserve">        </w:t>
+      </w:r>
+      <w:r>
+        <w:rPr>
+          <w:color w:val="98C379"/>
+        </w:rPr>
+        <w:t>'UP'</w:t>
+      </w:r>
+      <w:r>
+        <w:rPr>
+          <w:color w:val="ABB2BF"/>
+        </w:rPr>
+        <w:t xml:space="preserve">: </w:t>
+      </w:r>
+      <w:r>
+        <w:rPr>
+          <w:color w:val="8ED2F2"/>
+        </w:rPr>
+        <w:t>(</w:t>
+      </w:r>
+      <w:r>
+        <w:rPr>
+          <w:color w:val="56B6C2"/>
+        </w:rPr>
+        <w:t>max</w:t>
+      </w:r>
+      <w:r>
+        <w:rPr>
+          <w:color w:val="FF99BC"/>
+        </w:rPr>
+        <w:t>(</w:t>
+      </w:r>
+      <w:r>
+        <w:rPr>
+          <w:color w:val="ABB2BF"/>
+        </w:rPr>
+        <w:t xml:space="preserve">row - </w:t>
+      </w:r>
+      <w:r>
+        <w:rPr>
+          <w:color w:val="D19A66"/>
+        </w:rPr>
+        <w:t>1</w:t>
+      </w:r>
+      <w:r>
+        <w:rPr>
+          <w:color w:val="ABB2BF"/>
+        </w:rPr>
+        <w:t xml:space="preserve">, </w:t>
+      </w:r>
+      <w:r>
+        <w:rPr>
+          <w:color w:val="D19A66"/>
+        </w:rPr>
+        <w:t>0</w:t>
+      </w:r>
+      <w:r>
+        <w:rPr>
+          <w:color w:val="FF99BC"/>
+        </w:rPr>
+        <w:t>)</w:t>
+      </w:r>
+      <w:r>
+        <w:rPr>
+          <w:color w:val="ABB2BF"/>
+        </w:rPr>
+        <w:t>, col</w:t>
+      </w:r>
+      <w:r>
+        <w:rPr>
+          <w:color w:val="8ED2F2"/>
+        </w:rPr>
+        <w:t>)</w:t>
+      </w:r>
+      <w:r>
+        <w:rPr>
+          <w:color w:val="ABB2BF"/>
+        </w:rPr>
+        <w:t>,</w:t>
+      </w:r>
+      <w:r>
+        <w:rPr>
+          <w:color w:val="ABB2BF"/>
+        </w:rPr>
+        <w:br/>
+        <w:t xml:space="preserve">        </w:t>
+      </w:r>
+      <w:r>
+        <w:rPr>
+          <w:color w:val="98C379"/>
+        </w:rPr>
+        <w:t>'DOWN'</w:t>
+      </w:r>
+      <w:r>
+        <w:rPr>
+          <w:color w:val="ABB2BF"/>
+        </w:rPr>
+        <w:t xml:space="preserve">: </w:t>
+      </w:r>
+      <w:r>
+        <w:rPr>
+          <w:color w:val="8ED2F2"/>
+        </w:rPr>
+        <w:t>(</w:t>
+      </w:r>
+      <w:r>
+        <w:rPr>
+          <w:color w:val="56B6C2"/>
+        </w:rPr>
+        <w:t>min</w:t>
+      </w:r>
+      <w:r>
+        <w:rPr>
+          <w:color w:val="FF99BC"/>
+        </w:rPr>
+        <w:t>(</w:t>
+      </w:r>
+      <w:r>
+        <w:rPr>
+          <w:color w:val="ABB2BF"/>
+        </w:rPr>
+        <w:t xml:space="preserve">row + </w:t>
+      </w:r>
+      <w:r>
+        <w:rPr>
+          <w:color w:val="D19A66"/>
+        </w:rPr>
+        <w:t>1</w:t>
+      </w:r>
+      <w:r>
+        <w:rPr>
+          <w:color w:val="ABB2BF"/>
+        </w:rPr>
+        <w:t xml:space="preserve">, ROWS - </w:t>
+      </w:r>
+      <w:r>
+        <w:rPr>
+          <w:color w:val="D19A66"/>
+        </w:rPr>
+        <w:t>1</w:t>
+      </w:r>
+      <w:r>
+        <w:rPr>
+          <w:color w:val="FF99BC"/>
+        </w:rPr>
+        <w:t>)</w:t>
+      </w:r>
+      <w:r>
+        <w:rPr>
+          <w:color w:val="ABB2BF"/>
+        </w:rPr>
+        <w:t>, col</w:t>
+      </w:r>
+      <w:r>
+        <w:rPr>
+          <w:color w:val="8ED2F2"/>
+        </w:rPr>
+        <w:t>)</w:t>
+      </w:r>
+      <w:r>
+        <w:rPr>
+          <w:color w:val="ABB2BF"/>
+        </w:rPr>
+        <w:t>,</w:t>
+      </w:r>
+      <w:r>
+        <w:rPr>
+          <w:color w:val="ABB2BF"/>
+        </w:rPr>
+        <w:br/>
+        <w:t xml:space="preserve">        </w:t>
+      </w:r>
+      <w:r>
+        <w:rPr>
+          <w:color w:val="98C379"/>
+        </w:rPr>
+        <w:t>'LEFT'</w:t>
+      </w:r>
+      <w:r>
+        <w:rPr>
+          <w:color w:val="ABB2BF"/>
+        </w:rPr>
+        <w:t xml:space="preserve">: </w:t>
+      </w:r>
+      <w:r>
+        <w:rPr>
+          <w:color w:val="8ED2F2"/>
+        </w:rPr>
+        <w:t>(</w:t>
+      </w:r>
+      <w:r>
+        <w:rPr>
+          <w:color w:val="ABB2BF"/>
+        </w:rPr>
+        <w:t xml:space="preserve">row, </w:t>
+      </w:r>
+      <w:r>
+        <w:rPr>
+          <w:color w:val="56B6C2"/>
+        </w:rPr>
+        <w:t>max</w:t>
+      </w:r>
+      <w:r>
+        <w:rPr>
+          <w:color w:val="FF99BC"/>
+        </w:rPr>
+        <w:t>(</w:t>
+      </w:r>
+      <w:r>
+        <w:rPr>
+          <w:color w:val="ABB2BF"/>
+        </w:rPr>
+        <w:t xml:space="preserve">col - </w:t>
+      </w:r>
+      <w:r>
+        <w:rPr>
+          <w:color w:val="D19A66"/>
+        </w:rPr>
+        <w:t>1</w:t>
+      </w:r>
+      <w:r>
+        <w:rPr>
+          <w:color w:val="ABB2BF"/>
+        </w:rPr>
+        <w:t xml:space="preserve">, </w:t>
+      </w:r>
+      <w:r>
+        <w:rPr>
+          <w:color w:val="D19A66"/>
+        </w:rPr>
+        <w:t>0</w:t>
+      </w:r>
+      <w:r>
+        <w:rPr>
+          <w:color w:val="FF99BC"/>
+        </w:rPr>
+        <w:t>)</w:t>
+      </w:r>
+      <w:r>
+        <w:rPr>
+          <w:color w:val="8ED2F2"/>
+        </w:rPr>
+        <w:t>)</w:t>
+      </w:r>
+      <w:r>
+        <w:rPr>
+          <w:color w:val="ABB2BF"/>
+        </w:rPr>
+        <w:t>,</w:t>
+      </w:r>
+      <w:r>
+        <w:rPr>
+          <w:color w:val="ABB2BF"/>
+        </w:rPr>
+        <w:br/>
+        <w:t xml:space="preserve">        </w:t>
+      </w:r>
+      <w:r>
+        <w:rPr>
+          <w:color w:val="98C379"/>
+        </w:rPr>
+        <w:t>'RIGHT'</w:t>
+      </w:r>
+      <w:r>
+        <w:rPr>
+          <w:color w:val="ABB2BF"/>
+        </w:rPr>
+        <w:t xml:space="preserve">: </w:t>
+      </w:r>
+      <w:r>
+        <w:rPr>
+          <w:color w:val="8ED2F2"/>
+        </w:rPr>
+        <w:t>(</w:t>
+      </w:r>
+      <w:r>
+        <w:rPr>
+          <w:color w:val="ABB2BF"/>
+        </w:rPr>
+        <w:t xml:space="preserve">row, </w:t>
+      </w:r>
+      <w:r>
+        <w:rPr>
+          <w:color w:val="56B6C2"/>
+        </w:rPr>
+        <w:t>min</w:t>
+      </w:r>
+      <w:r>
+        <w:rPr>
+          <w:color w:val="FF99BC"/>
+        </w:rPr>
+        <w:t>(</w:t>
+      </w:r>
+      <w:r>
+        <w:rPr>
+          <w:color w:val="ABB2BF"/>
+        </w:rPr>
+        <w:t xml:space="preserve">col + </w:t>
+      </w:r>
+      <w:r>
+        <w:rPr>
+          <w:color w:val="D19A66"/>
+        </w:rPr>
+        <w:t>1</w:t>
+      </w:r>
+      <w:r>
+        <w:rPr>
+          <w:color w:val="ABB2BF"/>
+        </w:rPr>
+        <w:t xml:space="preserve">, COLS - </w:t>
+      </w:r>
+      <w:r>
+        <w:rPr>
+          <w:color w:val="D19A66"/>
+        </w:rPr>
+        <w:t>1</w:t>
+      </w:r>
+      <w:r>
+        <w:rPr>
+          <w:color w:val="FF99BC"/>
+        </w:rPr>
+        <w:t>)</w:t>
+      </w:r>
+      <w:r>
+        <w:rPr>
+          <w:color w:val="8ED2F2"/>
+        </w:rPr>
+        <w:t>)</w:t>
+      </w:r>
+      <w:r>
+        <w:rPr>
+          <w:color w:val="8ED2F2"/>
+        </w:rPr>
+        <w:br/>
+        <w:t xml:space="preserve">    }</w:t>
+      </w:r>
+      <w:r>
+        <w:rPr>
+          <w:color w:val="8ED2F2"/>
+        </w:rPr>
+        <w:br/>
+        <w:t xml:space="preserve">    </w:t>
+      </w:r>
+      <w:r>
+        <w:rPr>
+          <w:i/>
+          <w:iCs/>
+          <w:color w:val="C678DD"/>
+        </w:rPr>
+        <w:t xml:space="preserve">return </w:t>
+      </w:r>
+      <w:r>
+        <w:rPr>
+          <w:color w:val="ABB2BF"/>
+        </w:rPr>
+        <w:t>transitions</w:t>
+      </w:r>
+      <w:r>
+        <w:rPr>
+          <w:color w:val="8ED2F2"/>
+        </w:rPr>
+        <w:t>[</w:t>
+      </w:r>
+      <w:r>
+        <w:rPr>
+          <w:color w:val="D19A66"/>
+        </w:rPr>
+        <w:t>action</w:t>
+      </w:r>
+      <w:r>
+        <w:rPr>
+          <w:color w:val="8ED2F2"/>
+        </w:rPr>
+        <w:t>]</w:t>
+      </w:r>
+      <w:r>
+        <w:rPr>
+          <w:color w:val="8ED2F2"/>
+        </w:rPr>
+        <w:br/>
+      </w:r>
+      <w:r>
+        <w:rPr>
+          <w:color w:val="8ED2F2"/>
+        </w:rPr>
+        <w:br/>
+      </w:r>
+      <w:r>
+        <w:rPr>
+          <w:i/>
+          <w:iCs/>
+          <w:color w:val="C678DD"/>
+        </w:rPr>
+        <w:lastRenderedPageBreak/>
+        <w:t xml:space="preserve">def </w:t>
+      </w:r>
+      <w:proofErr w:type="spellStart"/>
+      <w:r>
+        <w:rPr>
+          <w:color w:val="61AFEF"/>
+        </w:rPr>
+        <w:t>value_iteration</w:t>
+      </w:r>
+      <w:proofErr w:type="spellEnd"/>
+      <w:r>
+        <w:rPr>
+          <w:color w:val="8ED2F2"/>
+        </w:rPr>
+        <w:t xml:space="preserve">() </w:t>
+      </w:r>
+      <w:r>
+        <w:rPr>
+          <w:color w:val="ABB2BF"/>
+        </w:rPr>
+        <w:t xml:space="preserve">-&gt; </w:t>
+      </w:r>
+      <w:proofErr w:type="spellStart"/>
+      <w:r>
+        <w:rPr>
+          <w:color w:val="E5C07B"/>
+        </w:rPr>
+        <w:t>np.ndarray</w:t>
+      </w:r>
+      <w:proofErr w:type="spellEnd"/>
+      <w:r>
+        <w:rPr>
+          <w:color w:val="ABB2BF"/>
+        </w:rPr>
+        <w:t>:</w:t>
+      </w:r>
+      <w:r>
+        <w:rPr>
+          <w:color w:val="ABB2BF"/>
+        </w:rPr>
+        <w:br/>
+        <w:t xml:space="preserve">    </w:t>
+      </w:r>
+      <w:r>
+        <w:rPr>
+          <w:i/>
+          <w:iCs/>
+          <w:color w:val="5C6370"/>
+        </w:rPr>
+        <w:t>"""Performs Value Iteration to compute the optimal value function."""</w:t>
+      </w:r>
+      <w:r>
+        <w:rPr>
+          <w:i/>
+          <w:iCs/>
+          <w:color w:val="5C6370"/>
+        </w:rPr>
+        <w:br/>
+        <w:t xml:space="preserve">    </w:t>
+      </w:r>
+      <w:r>
+        <w:rPr>
+          <w:color w:val="ABB2BF"/>
+        </w:rPr>
+        <w:t xml:space="preserve">V = </w:t>
+      </w:r>
+      <w:proofErr w:type="spellStart"/>
+      <w:r>
+        <w:rPr>
+          <w:color w:val="ABB2BF"/>
+        </w:rPr>
+        <w:t>np.</w:t>
+      </w:r>
+      <w:r>
+        <w:rPr>
+          <w:color w:val="61AFEF"/>
+        </w:rPr>
+        <w:t>zeros</w:t>
+      </w:r>
+      <w:proofErr w:type="spellEnd"/>
+      <w:r>
+        <w:rPr>
+          <w:color w:val="8ED2F2"/>
+        </w:rPr>
+        <w:t>(</w:t>
+      </w:r>
+      <w:r>
+        <w:rPr>
+          <w:color w:val="FF99BC"/>
+        </w:rPr>
+        <w:t>(</w:t>
+      </w:r>
+      <w:r>
+        <w:rPr>
+          <w:color w:val="ABB2BF"/>
+        </w:rPr>
+        <w:t>ROWS, COLS</w:t>
+      </w:r>
+      <w:r>
+        <w:rPr>
+          <w:color w:val="FF99BC"/>
+        </w:rPr>
+        <w:t>)</w:t>
+      </w:r>
+      <w:r>
+        <w:rPr>
+          <w:color w:val="8ED2F2"/>
+        </w:rPr>
+        <w:t xml:space="preserve">)  </w:t>
+      </w:r>
+      <w:r>
+        <w:rPr>
+          <w:i/>
+          <w:iCs/>
+          <w:color w:val="5C6370"/>
+        </w:rPr>
+        <w:t># Initialize values</w:t>
+      </w:r>
+      <w:r>
+        <w:rPr>
+          <w:i/>
+          <w:iCs/>
+          <w:color w:val="5C6370"/>
+        </w:rPr>
+        <w:br/>
+        <w:t xml:space="preserve">    </w:t>
+      </w:r>
+      <w:r>
+        <w:rPr>
+          <w:i/>
+          <w:iCs/>
+          <w:color w:val="C678DD"/>
+        </w:rPr>
+        <w:t>while True</w:t>
+      </w:r>
+      <w:r>
+        <w:rPr>
+          <w:color w:val="ABB2BF"/>
+        </w:rPr>
+        <w:t>:</w:t>
+      </w:r>
+      <w:r>
+        <w:rPr>
+          <w:color w:val="ABB2BF"/>
+        </w:rPr>
+        <w:br/>
+        <w:t xml:space="preserve">        delta = </w:t>
+      </w:r>
+      <w:r>
+        <w:rPr>
+          <w:color w:val="D19A66"/>
+        </w:rPr>
+        <w:t>0</w:t>
+      </w:r>
+      <w:r>
+        <w:rPr>
+          <w:color w:val="D19A66"/>
+        </w:rPr>
+        <w:br/>
+        <w:t xml:space="preserve">        </w:t>
+      </w:r>
+      <w:r>
+        <w:rPr>
+          <w:i/>
+          <w:iCs/>
+          <w:color w:val="C678DD"/>
+        </w:rPr>
+        <w:t xml:space="preserve">for </w:t>
+      </w:r>
+      <w:r>
+        <w:rPr>
+          <w:color w:val="ABB2BF"/>
+        </w:rPr>
+        <w:t xml:space="preserve">row </w:t>
+      </w:r>
+      <w:r>
+        <w:rPr>
+          <w:i/>
+          <w:iCs/>
+          <w:color w:val="C678DD"/>
+        </w:rPr>
+        <w:t xml:space="preserve">in </w:t>
+      </w:r>
+      <w:r>
+        <w:rPr>
+          <w:color w:val="56B6C2"/>
+        </w:rPr>
+        <w:t>range</w:t>
+      </w:r>
+      <w:r>
+        <w:rPr>
+          <w:color w:val="8ED2F2"/>
+        </w:rPr>
+        <w:t>(</w:t>
+      </w:r>
+      <w:r>
+        <w:rPr>
+          <w:color w:val="ABB2BF"/>
+        </w:rPr>
+        <w:t>ROWS</w:t>
+      </w:r>
+      <w:r>
+        <w:rPr>
+          <w:color w:val="8ED2F2"/>
+        </w:rPr>
+        <w:t>)</w:t>
+      </w:r>
+      <w:r>
+        <w:rPr>
+          <w:color w:val="ABB2BF"/>
+        </w:rPr>
+        <w:t>:</w:t>
+      </w:r>
+      <w:r>
+        <w:rPr>
+          <w:color w:val="ABB2BF"/>
+        </w:rPr>
+        <w:br/>
+        <w:t xml:space="preserve">            </w:t>
+      </w:r>
+      <w:r>
+        <w:rPr>
+          <w:i/>
+          <w:iCs/>
+          <w:color w:val="C678DD"/>
+        </w:rPr>
+        <w:t xml:space="preserve">for </w:t>
+      </w:r>
+      <w:r>
+        <w:rPr>
+          <w:color w:val="ABB2BF"/>
+        </w:rPr>
+        <w:t xml:space="preserve">col </w:t>
+      </w:r>
+      <w:r>
+        <w:rPr>
+          <w:i/>
+          <w:iCs/>
+          <w:color w:val="C678DD"/>
+        </w:rPr>
+        <w:t xml:space="preserve">in </w:t>
+      </w:r>
+      <w:r>
+        <w:rPr>
+          <w:color w:val="56B6C2"/>
+        </w:rPr>
+        <w:t>range</w:t>
+      </w:r>
+      <w:r>
+        <w:rPr>
+          <w:color w:val="8ED2F2"/>
+        </w:rPr>
+        <w:t>(</w:t>
+      </w:r>
+      <w:r>
+        <w:rPr>
+          <w:color w:val="ABB2BF"/>
+        </w:rPr>
+        <w:t>COLS</w:t>
+      </w:r>
+      <w:r>
+        <w:rPr>
+          <w:color w:val="8ED2F2"/>
+        </w:rPr>
+        <w:t>)</w:t>
+      </w:r>
+      <w:r>
+        <w:rPr>
+          <w:color w:val="ABB2BF"/>
+        </w:rPr>
+        <w:t>:</w:t>
+      </w:r>
+      <w:r>
+        <w:rPr>
+          <w:color w:val="ABB2BF"/>
+        </w:rPr>
+        <w:br/>
+        <w:t xml:space="preserve">                </w:t>
+      </w:r>
+      <w:r>
+        <w:rPr>
+          <w:i/>
+          <w:iCs/>
+          <w:color w:val="C678DD"/>
+        </w:rPr>
+        <w:t xml:space="preserve">if </w:t>
+      </w:r>
+      <w:r>
+        <w:rPr>
+          <w:color w:val="8ED2F2"/>
+        </w:rPr>
+        <w:t>(</w:t>
+      </w:r>
+      <w:r>
+        <w:rPr>
+          <w:color w:val="ABB2BF"/>
+        </w:rPr>
+        <w:t>row, col</w:t>
+      </w:r>
+      <w:r>
+        <w:rPr>
+          <w:color w:val="8ED2F2"/>
+        </w:rPr>
+        <w:t xml:space="preserve">) </w:t>
+      </w:r>
+      <w:r>
+        <w:rPr>
+          <w:color w:val="ABB2BF"/>
+        </w:rPr>
+        <w:t>== GOAL:</w:t>
+      </w:r>
+      <w:r>
+        <w:rPr>
+          <w:color w:val="ABB2BF"/>
+        </w:rPr>
+        <w:br/>
+        <w:t xml:space="preserve">                    </w:t>
+      </w:r>
+      <w:r>
+        <w:rPr>
+          <w:i/>
+          <w:iCs/>
+          <w:color w:val="C678DD"/>
+        </w:rPr>
+        <w:t xml:space="preserve">continue  </w:t>
+      </w:r>
+      <w:r>
+        <w:rPr>
+          <w:i/>
+          <w:iCs/>
+          <w:color w:val="5C6370"/>
+        </w:rPr>
+        <w:t># Goal state remains unchanged</w:t>
+      </w:r>
+      <w:r>
+        <w:rPr>
+          <w:i/>
+          <w:iCs/>
+          <w:color w:val="5C6370"/>
+        </w:rPr>
+        <w:br/>
+      </w:r>
+      <w:r>
+        <w:rPr>
+          <w:i/>
+          <w:iCs/>
+          <w:color w:val="5C6370"/>
+        </w:rPr>
+        <w:br/>
+        <w:t xml:space="preserve">                </w:t>
+      </w:r>
+      <w:proofErr w:type="spellStart"/>
+      <w:r>
+        <w:rPr>
+          <w:color w:val="ABB2BF"/>
+        </w:rPr>
+        <w:t>v_old</w:t>
+      </w:r>
+      <w:proofErr w:type="spellEnd"/>
+      <w:r>
+        <w:rPr>
+          <w:color w:val="ABB2BF"/>
+        </w:rPr>
+        <w:t xml:space="preserve"> = V</w:t>
+      </w:r>
+      <w:r>
+        <w:rPr>
+          <w:color w:val="8ED2F2"/>
+        </w:rPr>
+        <w:t>[</w:t>
+      </w:r>
+      <w:r>
+        <w:rPr>
+          <w:color w:val="ABB2BF"/>
+        </w:rPr>
+        <w:t>row, col</w:t>
+      </w:r>
+      <w:r>
+        <w:rPr>
+          <w:color w:val="8ED2F2"/>
+        </w:rPr>
+        <w:t>]</w:t>
+      </w:r>
+      <w:r>
+        <w:rPr>
+          <w:color w:val="8ED2F2"/>
+        </w:rPr>
+        <w:br/>
+      </w:r>
+      <w:r>
+        <w:rPr>
+          <w:color w:val="8ED2F2"/>
+        </w:rPr>
+        <w:br/>
+        <w:t xml:space="preserve">                </w:t>
+      </w:r>
+      <w:r>
+        <w:rPr>
+          <w:i/>
+          <w:iCs/>
+          <w:color w:val="5C6370"/>
+        </w:rPr>
+        <w:t># Compute Bellman update</w:t>
+      </w:r>
+      <w:r>
+        <w:rPr>
+          <w:i/>
+          <w:iCs/>
+          <w:color w:val="5C6370"/>
+        </w:rPr>
+        <w:br/>
+        <w:t xml:space="preserve">                </w:t>
+      </w:r>
+      <w:r>
+        <w:rPr>
+          <w:color w:val="ABB2BF"/>
+        </w:rPr>
+        <w:t>V</w:t>
+      </w:r>
+      <w:r>
+        <w:rPr>
+          <w:color w:val="8ED2F2"/>
+        </w:rPr>
+        <w:t>[</w:t>
+      </w:r>
+      <w:r>
+        <w:rPr>
+          <w:color w:val="ABB2BF"/>
+        </w:rPr>
+        <w:t>row, col</w:t>
+      </w:r>
+      <w:r>
+        <w:rPr>
+          <w:color w:val="8ED2F2"/>
+        </w:rPr>
+        <w:t xml:space="preserve">] </w:t>
+      </w:r>
+      <w:r>
+        <w:rPr>
+          <w:color w:val="ABB2BF"/>
+        </w:rPr>
+        <w:t xml:space="preserve">= </w:t>
+      </w:r>
+      <w:r>
+        <w:rPr>
+          <w:color w:val="56B6C2"/>
+        </w:rPr>
+        <w:t>max</w:t>
+      </w:r>
+      <w:r>
+        <w:rPr>
+          <w:color w:val="8ED2F2"/>
+        </w:rPr>
+        <w:t>(</w:t>
+      </w:r>
+      <w:r>
+        <w:rPr>
+          <w:color w:val="8ED2F2"/>
+        </w:rPr>
+        <w:br/>
+        <w:t xml:space="preserve">                    </w:t>
+      </w:r>
+      <w:r>
+        <w:rPr>
+          <w:color w:val="ABB2BF"/>
+        </w:rPr>
+        <w:t xml:space="preserve">ACTION_PROB * </w:t>
+      </w:r>
+      <w:r>
+        <w:rPr>
+          <w:color w:val="FF99BC"/>
+        </w:rPr>
+        <w:t>(</w:t>
+      </w:r>
+      <w:r>
+        <w:rPr>
+          <w:color w:val="FF99BC"/>
+        </w:rPr>
+        <w:br/>
+        <w:t xml:space="preserve">                        </w:t>
+      </w:r>
+      <w:r>
+        <w:rPr>
+          <w:color w:val="ABB2BF"/>
+        </w:rPr>
+        <w:t xml:space="preserve">REWARD_GOAL </w:t>
+      </w:r>
+      <w:r>
+        <w:rPr>
+          <w:i/>
+          <w:iCs/>
+          <w:color w:val="C678DD"/>
+        </w:rPr>
+        <w:t xml:space="preserve">if </w:t>
+      </w:r>
+      <w:proofErr w:type="spellStart"/>
+      <w:r>
+        <w:rPr>
+          <w:color w:val="61AFEF"/>
+        </w:rPr>
+        <w:t>get_next_state</w:t>
+      </w:r>
+      <w:proofErr w:type="spellEnd"/>
+      <w:r>
+        <w:rPr>
+          <w:color w:val="8980F2"/>
+        </w:rPr>
+        <w:t>(</w:t>
+      </w:r>
+      <w:r>
+        <w:rPr>
+          <w:color w:val="ACD4F9"/>
+        </w:rPr>
+        <w:t>(</w:t>
+      </w:r>
+      <w:r>
+        <w:rPr>
+          <w:color w:val="ABB2BF"/>
+        </w:rPr>
+        <w:t>row, col</w:t>
+      </w:r>
+      <w:r>
+        <w:rPr>
+          <w:color w:val="ACD4F9"/>
+        </w:rPr>
+        <w:t>)</w:t>
+      </w:r>
+      <w:r>
+        <w:rPr>
+          <w:color w:val="ABB2BF"/>
+        </w:rPr>
+        <w:t>, action</w:t>
+      </w:r>
+      <w:r>
+        <w:rPr>
+          <w:color w:val="8980F2"/>
+        </w:rPr>
+        <w:t xml:space="preserve">) </w:t>
+      </w:r>
+      <w:r>
+        <w:rPr>
+          <w:color w:val="ABB2BF"/>
+        </w:rPr>
+        <w:t xml:space="preserve">== GOAL </w:t>
+      </w:r>
+      <w:r>
+        <w:rPr>
+          <w:i/>
+          <w:iCs/>
+          <w:color w:val="C678DD"/>
+        </w:rPr>
+        <w:t xml:space="preserve">else </w:t>
+      </w:r>
+      <w:r>
+        <w:rPr>
+          <w:color w:val="ABB2BF"/>
+        </w:rPr>
+        <w:t>REWARD_OTHER + GAMMA * V</w:t>
+      </w:r>
+      <w:r>
+        <w:rPr>
+          <w:color w:val="8ED2F2"/>
+        </w:rPr>
+        <w:t>[</w:t>
+      </w:r>
+      <w:proofErr w:type="spellStart"/>
+      <w:r>
+        <w:rPr>
+          <w:color w:val="61AFEF"/>
+        </w:rPr>
+        <w:t>get_next_state</w:t>
+      </w:r>
+      <w:proofErr w:type="spellEnd"/>
+      <w:r>
+        <w:rPr>
+          <w:color w:val="8980F2"/>
+        </w:rPr>
+        <w:t>(</w:t>
+      </w:r>
+      <w:r>
+        <w:rPr>
+          <w:color w:val="ACD4F9"/>
+        </w:rPr>
+        <w:t>(</w:t>
+      </w:r>
+      <w:r>
+        <w:rPr>
+          <w:color w:val="ABB2BF"/>
+        </w:rPr>
+        <w:t>row, col</w:t>
+      </w:r>
+      <w:r>
+        <w:rPr>
+          <w:color w:val="ACD4F9"/>
+        </w:rPr>
+        <w:t>)</w:t>
+      </w:r>
+      <w:r>
+        <w:rPr>
+          <w:color w:val="ABB2BF"/>
+        </w:rPr>
+        <w:t>, action</w:t>
+      </w:r>
+      <w:r>
+        <w:rPr>
+          <w:color w:val="8980F2"/>
+        </w:rPr>
+        <w:t>)</w:t>
+      </w:r>
+      <w:r>
+        <w:rPr>
+          <w:color w:val="8ED2F2"/>
+        </w:rPr>
+        <w:t>]</w:t>
+      </w:r>
+      <w:r>
+        <w:rPr>
+          <w:color w:val="8ED2F2"/>
+        </w:rPr>
+        <w:br/>
+        <w:t xml:space="preserve">                    </w:t>
+      </w:r>
+      <w:r>
+        <w:rPr>
+          <w:color w:val="FF99BC"/>
+        </w:rPr>
+        <w:t xml:space="preserve">) </w:t>
+      </w:r>
+      <w:r>
+        <w:rPr>
+          <w:i/>
+          <w:iCs/>
+          <w:color w:val="C678DD"/>
+        </w:rPr>
+        <w:t xml:space="preserve">for </w:t>
+      </w:r>
+      <w:r>
+        <w:rPr>
+          <w:color w:val="ABB2BF"/>
+        </w:rPr>
+        <w:t xml:space="preserve">action </w:t>
+      </w:r>
+      <w:r>
+        <w:rPr>
+          <w:i/>
+          <w:iCs/>
+          <w:color w:val="C678DD"/>
+        </w:rPr>
+        <w:t xml:space="preserve">in </w:t>
+      </w:r>
+      <w:r>
+        <w:rPr>
+          <w:color w:val="ABB2BF"/>
+        </w:rPr>
+        <w:t>ACTIONS</w:t>
+      </w:r>
+      <w:r>
+        <w:rPr>
+          <w:color w:val="ABB2BF"/>
+        </w:rPr>
+        <w:br/>
+        <w:t xml:space="preserve">                </w:t>
+      </w:r>
+      <w:r>
+        <w:rPr>
+          <w:color w:val="8ED2F2"/>
+        </w:rPr>
+        <w:t>)</w:t>
+      </w:r>
+      <w:r>
+        <w:rPr>
+          <w:color w:val="8ED2F2"/>
+        </w:rPr>
+        <w:br/>
+      </w:r>
+      <w:r>
+        <w:rPr>
+          <w:color w:val="8ED2F2"/>
+        </w:rPr>
+        <w:br/>
+        <w:t xml:space="preserve">                </w:t>
+      </w:r>
+      <w:r>
+        <w:rPr>
+          <w:color w:val="ABB2BF"/>
+        </w:rPr>
+        <w:t xml:space="preserve">delta = </w:t>
+      </w:r>
+      <w:r>
+        <w:rPr>
+          <w:color w:val="56B6C2"/>
+        </w:rPr>
+        <w:t>max</w:t>
+      </w:r>
+      <w:r>
+        <w:rPr>
+          <w:color w:val="8ED2F2"/>
+        </w:rPr>
+        <w:t>(</w:t>
+      </w:r>
+      <w:r>
+        <w:rPr>
+          <w:color w:val="ABB2BF"/>
+        </w:rPr>
+        <w:t xml:space="preserve">delta, </w:t>
+      </w:r>
+      <w:r>
+        <w:rPr>
+          <w:color w:val="56B6C2"/>
+        </w:rPr>
+        <w:t>abs</w:t>
+      </w:r>
+      <w:r>
+        <w:rPr>
+          <w:color w:val="FF99BC"/>
+        </w:rPr>
+        <w:t>(</w:t>
+      </w:r>
+      <w:proofErr w:type="spellStart"/>
+      <w:r>
+        <w:rPr>
+          <w:color w:val="ABB2BF"/>
+        </w:rPr>
+        <w:t>v_old</w:t>
+      </w:r>
+      <w:proofErr w:type="spellEnd"/>
+      <w:r>
+        <w:rPr>
+          <w:color w:val="ABB2BF"/>
+        </w:rPr>
+        <w:t xml:space="preserve"> - V</w:t>
+      </w:r>
+      <w:r>
+        <w:rPr>
+          <w:color w:val="8ED2F2"/>
+        </w:rPr>
+        <w:t>[</w:t>
+      </w:r>
+      <w:r>
+        <w:rPr>
+          <w:color w:val="ABB2BF"/>
+        </w:rPr>
+        <w:t>row, col</w:t>
+      </w:r>
+      <w:r>
+        <w:rPr>
+          <w:color w:val="8ED2F2"/>
+        </w:rPr>
+        <w:t>]</w:t>
+      </w:r>
+      <w:r>
+        <w:rPr>
+          <w:color w:val="FF99BC"/>
+        </w:rPr>
+        <w:t>)</w:t>
+      </w:r>
+      <w:r>
+        <w:rPr>
+          <w:color w:val="8ED2F2"/>
+        </w:rPr>
+        <w:t xml:space="preserve">)  </w:t>
+      </w:r>
+      <w:r>
+        <w:rPr>
+          <w:i/>
+          <w:iCs/>
+          <w:color w:val="5C6370"/>
+        </w:rPr>
+        <w:t># Track convergence</w:t>
+      </w:r>
+      <w:r>
+        <w:rPr>
+          <w:i/>
+          <w:iCs/>
+          <w:color w:val="5C6370"/>
+        </w:rPr>
+        <w:br/>
+        <w:t xml:space="preserve">        </w:t>
+      </w:r>
+      <w:r>
+        <w:rPr>
+          <w:i/>
+          <w:iCs/>
+          <w:color w:val="C678DD"/>
+        </w:rPr>
+        <w:t xml:space="preserve">if </w:t>
+      </w:r>
+      <w:r>
+        <w:rPr>
+          <w:color w:val="ABB2BF"/>
+        </w:rPr>
+        <w:t>delta &lt; THRESHOLD:</w:t>
+      </w:r>
+      <w:r>
+        <w:rPr>
+          <w:color w:val="ABB2BF"/>
+        </w:rPr>
+        <w:br/>
+        <w:t xml:space="preserve">            </w:t>
+      </w:r>
+      <w:r>
+        <w:rPr>
+          <w:i/>
+          <w:iCs/>
+          <w:color w:val="C678DD"/>
+        </w:rPr>
+        <w:t xml:space="preserve">break  </w:t>
+      </w:r>
+      <w:r>
+        <w:rPr>
+          <w:i/>
+          <w:iCs/>
+          <w:color w:val="5C6370"/>
+        </w:rPr>
+        <w:t># Stop when convergence threshold is met</w:t>
+      </w:r>
+      <w:r>
+        <w:rPr>
+          <w:i/>
+          <w:iCs/>
+          <w:color w:val="5C6370"/>
+        </w:rPr>
+        <w:br/>
+        <w:t xml:space="preserve">    </w:t>
+      </w:r>
+      <w:r>
+        <w:rPr>
+          <w:i/>
+          <w:iCs/>
+          <w:color w:val="C678DD"/>
+        </w:rPr>
+        <w:t xml:space="preserve">return </w:t>
+      </w:r>
+      <w:r>
+        <w:rPr>
+          <w:color w:val="ABB2BF"/>
+        </w:rPr>
+        <w:t>V</w:t>
+      </w:r>
+      <w:r>
+        <w:rPr>
+          <w:color w:val="ABB2BF"/>
+        </w:rPr>
+        <w:br/>
+      </w:r>
+      <w:r>
+        <w:rPr>
+          <w:color w:val="ABB2BF"/>
+        </w:rPr>
+        <w:br/>
+      </w:r>
+      <w:r>
+        <w:rPr>
+          <w:i/>
+          <w:iCs/>
+          <w:color w:val="C678DD"/>
+        </w:rPr>
+        <w:t xml:space="preserve">def </w:t>
+      </w:r>
+      <w:proofErr w:type="spellStart"/>
+      <w:r>
+        <w:rPr>
+          <w:color w:val="61AFEF"/>
+        </w:rPr>
+        <w:t>extract_policy</w:t>
+      </w:r>
+      <w:proofErr w:type="spellEnd"/>
+      <w:r>
+        <w:rPr>
+          <w:color w:val="8ED2F2"/>
+        </w:rPr>
+        <w:t>(</w:t>
+      </w:r>
+      <w:r>
+        <w:rPr>
+          <w:color w:val="D19A66"/>
+        </w:rPr>
+        <w:t>V</w:t>
+      </w:r>
+      <w:r>
+        <w:rPr>
+          <w:color w:val="ABB2BF"/>
+        </w:rPr>
+        <w:t xml:space="preserve">: </w:t>
+      </w:r>
+      <w:proofErr w:type="spellStart"/>
+      <w:r>
+        <w:rPr>
+          <w:color w:val="E5C07B"/>
+        </w:rPr>
+        <w:t>np.ndarray</w:t>
+      </w:r>
+      <w:proofErr w:type="spellEnd"/>
+      <w:r>
+        <w:rPr>
+          <w:color w:val="8ED2F2"/>
+        </w:rPr>
+        <w:t xml:space="preserve">) </w:t>
+      </w:r>
+      <w:r>
+        <w:rPr>
+          <w:color w:val="ABB2BF"/>
+        </w:rPr>
+        <w:t xml:space="preserve">-&gt; </w:t>
+      </w:r>
+      <w:proofErr w:type="spellStart"/>
+      <w:r>
+        <w:rPr>
+          <w:color w:val="E5C07B"/>
+        </w:rPr>
+        <w:t>np.ndarray</w:t>
+      </w:r>
+      <w:proofErr w:type="spellEnd"/>
+      <w:r>
+        <w:rPr>
+          <w:color w:val="ABB2BF"/>
+        </w:rPr>
+        <w:t>:</w:t>
+      </w:r>
+      <w:r>
+        <w:rPr>
+          <w:color w:val="ABB2BF"/>
+        </w:rPr>
+        <w:br/>
+        <w:t xml:space="preserve">    </w:t>
+      </w:r>
+      <w:r>
+        <w:rPr>
+          <w:i/>
+          <w:iCs/>
+          <w:color w:val="5C6370"/>
+        </w:rPr>
+        <w:t>"""Extracts the optimal policy from the computed value function."""</w:t>
+      </w:r>
+      <w:r>
+        <w:rPr>
+          <w:i/>
+          <w:iCs/>
+          <w:color w:val="5C6370"/>
+        </w:rPr>
+        <w:br/>
+        <w:t xml:space="preserve">    </w:t>
+      </w:r>
+      <w:r>
+        <w:rPr>
+          <w:color w:val="ABB2BF"/>
+        </w:rPr>
+        <w:t xml:space="preserve">policy = </w:t>
+      </w:r>
+      <w:proofErr w:type="spellStart"/>
+      <w:r>
+        <w:rPr>
+          <w:color w:val="ABB2BF"/>
+        </w:rPr>
+        <w:t>np.</w:t>
+      </w:r>
+      <w:r>
+        <w:rPr>
+          <w:color w:val="61AFEF"/>
+        </w:rPr>
+        <w:t>full</w:t>
+      </w:r>
+      <w:proofErr w:type="spellEnd"/>
+      <w:r>
+        <w:rPr>
+          <w:color w:val="8ED2F2"/>
+        </w:rPr>
+        <w:t>(</w:t>
+      </w:r>
+      <w:r>
+        <w:rPr>
+          <w:color w:val="FF99BC"/>
+        </w:rPr>
+        <w:t>(</w:t>
+      </w:r>
+      <w:r>
+        <w:rPr>
+          <w:color w:val="ABB2BF"/>
+        </w:rPr>
+        <w:t>ROWS, COLS</w:t>
+      </w:r>
+      <w:r>
+        <w:rPr>
+          <w:color w:val="FF99BC"/>
+        </w:rPr>
+        <w:t>)</w:t>
+      </w:r>
+      <w:r>
+        <w:rPr>
+          <w:color w:val="ABB2BF"/>
+        </w:rPr>
+        <w:t xml:space="preserve">, </w:t>
+      </w:r>
+      <w:r>
+        <w:rPr>
+          <w:color w:val="98C379"/>
+        </w:rPr>
+        <w:t>' '</w:t>
+      </w:r>
+      <w:r>
+        <w:rPr>
+          <w:color w:val="ABB2BF"/>
+        </w:rPr>
+        <w:t xml:space="preserve">, </w:t>
+      </w:r>
+      <w:proofErr w:type="spellStart"/>
+      <w:r>
+        <w:rPr>
+          <w:color w:val="D19A66"/>
+        </w:rPr>
+        <w:t>dtype</w:t>
+      </w:r>
+      <w:proofErr w:type="spellEnd"/>
+      <w:r>
+        <w:rPr>
+          <w:color w:val="ABB2BF"/>
+        </w:rPr>
+        <w:t>=</w:t>
+      </w:r>
+      <w:r>
+        <w:rPr>
+          <w:color w:val="56B6C2"/>
+        </w:rPr>
+        <w:t>str</w:t>
+      </w:r>
+      <w:r>
+        <w:rPr>
+          <w:color w:val="8ED2F2"/>
+        </w:rPr>
+        <w:t>)</w:t>
+      </w:r>
+      <w:r>
+        <w:rPr>
+          <w:color w:val="8ED2F2"/>
+        </w:rPr>
+        <w:br/>
+        <w:t xml:space="preserve">    </w:t>
+      </w:r>
+      <w:r>
+        <w:rPr>
+          <w:i/>
+          <w:iCs/>
+          <w:color w:val="C678DD"/>
+        </w:rPr>
+        <w:t xml:space="preserve">for </w:t>
+      </w:r>
+      <w:r>
+        <w:rPr>
+          <w:color w:val="ABB2BF"/>
+        </w:rPr>
+        <w:t xml:space="preserve">row </w:t>
+      </w:r>
+      <w:r>
+        <w:rPr>
+          <w:i/>
+          <w:iCs/>
+          <w:color w:val="C678DD"/>
+        </w:rPr>
+        <w:t xml:space="preserve">in </w:t>
+      </w:r>
+      <w:r>
+        <w:rPr>
+          <w:color w:val="56B6C2"/>
+        </w:rPr>
+        <w:t>range</w:t>
+      </w:r>
+      <w:r>
+        <w:rPr>
+          <w:color w:val="8ED2F2"/>
+        </w:rPr>
+        <w:t>(</w:t>
+      </w:r>
+      <w:r>
+        <w:rPr>
+          <w:color w:val="ABB2BF"/>
+        </w:rPr>
+        <w:t>ROWS</w:t>
+      </w:r>
+      <w:r>
+        <w:rPr>
+          <w:color w:val="8ED2F2"/>
+        </w:rPr>
+        <w:t>)</w:t>
+      </w:r>
+      <w:r>
+        <w:rPr>
+          <w:color w:val="ABB2BF"/>
+        </w:rPr>
+        <w:t>:</w:t>
+      </w:r>
+      <w:r>
+        <w:rPr>
+          <w:color w:val="ABB2BF"/>
+        </w:rPr>
+        <w:br/>
+        <w:t xml:space="preserve">        </w:t>
+      </w:r>
+      <w:r>
+        <w:rPr>
+          <w:i/>
+          <w:iCs/>
+          <w:color w:val="C678DD"/>
+        </w:rPr>
+        <w:t xml:space="preserve">for </w:t>
+      </w:r>
+      <w:r>
+        <w:rPr>
+          <w:color w:val="ABB2BF"/>
+        </w:rPr>
+        <w:t xml:space="preserve">col </w:t>
+      </w:r>
+      <w:r>
+        <w:rPr>
+          <w:i/>
+          <w:iCs/>
+          <w:color w:val="C678DD"/>
+        </w:rPr>
+        <w:t xml:space="preserve">in </w:t>
+      </w:r>
+      <w:r>
+        <w:rPr>
+          <w:color w:val="56B6C2"/>
+        </w:rPr>
+        <w:t>range</w:t>
+      </w:r>
+      <w:r>
+        <w:rPr>
+          <w:color w:val="8ED2F2"/>
+        </w:rPr>
+        <w:t>(</w:t>
+      </w:r>
+      <w:r>
+        <w:rPr>
+          <w:color w:val="ABB2BF"/>
+        </w:rPr>
+        <w:t>COLS</w:t>
+      </w:r>
+      <w:r>
+        <w:rPr>
+          <w:color w:val="8ED2F2"/>
+        </w:rPr>
+        <w:t>)</w:t>
+      </w:r>
+      <w:r>
+        <w:rPr>
+          <w:color w:val="ABB2BF"/>
+        </w:rPr>
+        <w:t>:</w:t>
+      </w:r>
+      <w:r>
+        <w:rPr>
+          <w:color w:val="ABB2BF"/>
+        </w:rPr>
+        <w:br/>
+        <w:t xml:space="preserve">            </w:t>
+      </w:r>
+      <w:r>
+        <w:rPr>
+          <w:i/>
+          <w:iCs/>
+          <w:color w:val="C678DD"/>
+        </w:rPr>
+        <w:t xml:space="preserve">if </w:t>
+      </w:r>
+      <w:r>
+        <w:rPr>
+          <w:color w:val="8ED2F2"/>
+        </w:rPr>
+        <w:t>(</w:t>
+      </w:r>
+      <w:r>
+        <w:rPr>
+          <w:color w:val="ABB2BF"/>
+        </w:rPr>
+        <w:t>row, col</w:t>
+      </w:r>
+      <w:r>
+        <w:rPr>
+          <w:color w:val="8ED2F2"/>
+        </w:rPr>
+        <w:t xml:space="preserve">) </w:t>
+      </w:r>
+      <w:r>
+        <w:rPr>
+          <w:color w:val="ABB2BF"/>
+        </w:rPr>
+        <w:t>== GOAL:</w:t>
+      </w:r>
+      <w:r>
+        <w:rPr>
+          <w:color w:val="ABB2BF"/>
+        </w:rPr>
+        <w:br/>
+        <w:t xml:space="preserve">                policy</w:t>
+      </w:r>
+      <w:r>
+        <w:rPr>
+          <w:color w:val="8ED2F2"/>
+        </w:rPr>
+        <w:t>[</w:t>
+      </w:r>
+      <w:r>
+        <w:rPr>
+          <w:color w:val="ABB2BF"/>
+        </w:rPr>
+        <w:t>row, col</w:t>
+      </w:r>
+      <w:r>
+        <w:rPr>
+          <w:color w:val="8ED2F2"/>
+        </w:rPr>
+        <w:t xml:space="preserve">] </w:t>
+      </w:r>
+      <w:r>
+        <w:rPr>
+          <w:color w:val="ABB2BF"/>
+        </w:rPr>
+        <w:t xml:space="preserve">= </w:t>
+      </w:r>
+      <w:r>
+        <w:rPr>
+          <w:color w:val="98C379"/>
+        </w:rPr>
+        <w:t xml:space="preserve">'G'  </w:t>
+      </w:r>
+      <w:r>
+        <w:rPr>
+          <w:i/>
+          <w:iCs/>
+          <w:color w:val="5C6370"/>
+        </w:rPr>
+        <w:t># Goal state marker</w:t>
+      </w:r>
+      <w:r>
+        <w:rPr>
+          <w:i/>
+          <w:iCs/>
+          <w:color w:val="5C6370"/>
+        </w:rPr>
+        <w:br/>
+        <w:t xml:space="preserve">                </w:t>
+      </w:r>
+      <w:r>
+        <w:rPr>
+          <w:i/>
+          <w:iCs/>
+          <w:color w:val="C678DD"/>
+        </w:rPr>
+        <w:t>continue</w:t>
+      </w:r>
+      <w:r>
+        <w:rPr>
+          <w:i/>
+          <w:iCs/>
+          <w:color w:val="C678DD"/>
+        </w:rPr>
+        <w:br/>
+      </w:r>
+      <w:r>
+        <w:rPr>
+          <w:i/>
+          <w:iCs/>
+          <w:color w:val="C678DD"/>
+        </w:rPr>
+        <w:br/>
+        <w:t xml:space="preserve">            </w:t>
+      </w:r>
+      <w:r>
+        <w:rPr>
+          <w:i/>
+          <w:iCs/>
+          <w:color w:val="5C6370"/>
+        </w:rPr>
+        <w:t># Find the best action</w:t>
+      </w:r>
+      <w:r>
+        <w:rPr>
+          <w:i/>
+          <w:iCs/>
+          <w:color w:val="5C6370"/>
+        </w:rPr>
+        <w:br/>
+        <w:t xml:space="preserve">            </w:t>
+      </w:r>
+      <w:proofErr w:type="spellStart"/>
+      <w:r>
+        <w:rPr>
+          <w:color w:val="ABB2BF"/>
+        </w:rPr>
+        <w:t>best_action</w:t>
+      </w:r>
+      <w:proofErr w:type="spellEnd"/>
+      <w:r>
+        <w:rPr>
+          <w:color w:val="ABB2BF"/>
+        </w:rPr>
+        <w:t xml:space="preserve"> = </w:t>
+      </w:r>
+      <w:r>
+        <w:rPr>
+          <w:color w:val="56B6C2"/>
+        </w:rPr>
+        <w:t>max</w:t>
+      </w:r>
+      <w:r>
+        <w:rPr>
+          <w:color w:val="8ED2F2"/>
+        </w:rPr>
+        <w:t>(</w:t>
+      </w:r>
+      <w:r>
+        <w:rPr>
+          <w:color w:val="ABB2BF"/>
+        </w:rPr>
+        <w:t xml:space="preserve">ACTIONS, </w:t>
+      </w:r>
+      <w:r>
+        <w:rPr>
+          <w:color w:val="D19A66"/>
+        </w:rPr>
+        <w:t>key</w:t>
+      </w:r>
+      <w:r>
+        <w:rPr>
+          <w:color w:val="ABB2BF"/>
+        </w:rPr>
+        <w:t>=</w:t>
+      </w:r>
+      <w:r>
+        <w:rPr>
+          <w:i/>
+          <w:iCs/>
+          <w:color w:val="C678DD"/>
+        </w:rPr>
+        <w:t xml:space="preserve">lambda </w:t>
+      </w:r>
+      <w:r>
+        <w:rPr>
+          <w:color w:val="D19A66"/>
+        </w:rPr>
+        <w:t>action</w:t>
+      </w:r>
+      <w:r>
+        <w:rPr>
+          <w:color w:val="ABB2BF"/>
+        </w:rPr>
+        <w:t xml:space="preserve">: REWARD_GOAL </w:t>
+      </w:r>
+      <w:r>
+        <w:rPr>
+          <w:i/>
+          <w:iCs/>
+          <w:color w:val="C678DD"/>
+        </w:rPr>
+        <w:t xml:space="preserve">if </w:t>
+      </w:r>
+      <w:proofErr w:type="spellStart"/>
+      <w:r>
+        <w:rPr>
+          <w:color w:val="61AFEF"/>
+        </w:rPr>
+        <w:t>get_next_state</w:t>
+      </w:r>
+      <w:proofErr w:type="spellEnd"/>
+      <w:r>
+        <w:rPr>
+          <w:color w:val="FF99BC"/>
+        </w:rPr>
+        <w:t>(</w:t>
+      </w:r>
+      <w:r>
+        <w:rPr>
+          <w:color w:val="8980F2"/>
+        </w:rPr>
+        <w:t>(</w:t>
+      </w:r>
+      <w:r>
+        <w:rPr>
+          <w:color w:val="ABB2BF"/>
+        </w:rPr>
+        <w:t>row, col</w:t>
+      </w:r>
+      <w:r>
+        <w:rPr>
+          <w:color w:val="8980F2"/>
+        </w:rPr>
+        <w:t>)</w:t>
+      </w:r>
+      <w:r>
+        <w:rPr>
+          <w:color w:val="ABB2BF"/>
+        </w:rPr>
+        <w:t>, action</w:t>
+      </w:r>
+      <w:r>
+        <w:rPr>
+          <w:color w:val="FF99BC"/>
+        </w:rPr>
+        <w:t xml:space="preserve">) </w:t>
+      </w:r>
+      <w:r>
+        <w:rPr>
+          <w:color w:val="ABB2BF"/>
+        </w:rPr>
+        <w:t xml:space="preserve">== GOAL </w:t>
+      </w:r>
+      <w:r>
+        <w:rPr>
+          <w:i/>
+          <w:iCs/>
+          <w:color w:val="C678DD"/>
+        </w:rPr>
+        <w:t xml:space="preserve">else </w:t>
+      </w:r>
+      <w:r>
+        <w:rPr>
+          <w:color w:val="ABB2BF"/>
+        </w:rPr>
+        <w:t xml:space="preserve">REWARD_OTHER + GAMMA * </w:t>
+      </w:r>
+      <w:r>
+        <w:rPr>
+          <w:color w:val="D19A66"/>
+        </w:rPr>
+        <w:t>V</w:t>
+      </w:r>
+      <w:r>
+        <w:rPr>
+          <w:color w:val="8ED2F2"/>
+        </w:rPr>
+        <w:t>[</w:t>
+      </w:r>
+      <w:proofErr w:type="spellStart"/>
+      <w:r>
+        <w:rPr>
+          <w:color w:val="61AFEF"/>
+        </w:rPr>
+        <w:t>get_next_state</w:t>
+      </w:r>
+      <w:proofErr w:type="spellEnd"/>
+      <w:r>
+        <w:rPr>
+          <w:color w:val="FF99BC"/>
+        </w:rPr>
+        <w:t>(</w:t>
+      </w:r>
+      <w:r>
+        <w:rPr>
+          <w:color w:val="8980F2"/>
+        </w:rPr>
+        <w:t>(</w:t>
+      </w:r>
+      <w:r>
+        <w:rPr>
+          <w:color w:val="ABB2BF"/>
+        </w:rPr>
+        <w:t>row, col</w:t>
+      </w:r>
+      <w:r>
+        <w:rPr>
+          <w:color w:val="8980F2"/>
+        </w:rPr>
+        <w:t>)</w:t>
+      </w:r>
+      <w:r>
+        <w:rPr>
+          <w:color w:val="ABB2BF"/>
+        </w:rPr>
+        <w:t>, action</w:t>
+      </w:r>
+      <w:r>
+        <w:rPr>
+          <w:color w:val="FF99BC"/>
+        </w:rPr>
+        <w:t>)</w:t>
+      </w:r>
+      <w:r>
+        <w:rPr>
+          <w:color w:val="8ED2F2"/>
+        </w:rPr>
+        <w:t>])</w:t>
+      </w:r>
+      <w:r>
+        <w:rPr>
+          <w:color w:val="8ED2F2"/>
+        </w:rPr>
+        <w:br/>
+        <w:t xml:space="preserve">            </w:t>
+      </w:r>
+      <w:r>
+        <w:rPr>
+          <w:color w:val="ABB2BF"/>
+        </w:rPr>
+        <w:t>policy</w:t>
+      </w:r>
+      <w:r>
+        <w:rPr>
+          <w:color w:val="8ED2F2"/>
+        </w:rPr>
+        <w:t>[</w:t>
+      </w:r>
+      <w:r>
+        <w:rPr>
+          <w:color w:val="ABB2BF"/>
+        </w:rPr>
+        <w:t>row, col</w:t>
+      </w:r>
+      <w:r>
+        <w:rPr>
+          <w:color w:val="8ED2F2"/>
+        </w:rPr>
+        <w:t xml:space="preserve">] </w:t>
+      </w:r>
+      <w:r>
+        <w:rPr>
+          <w:color w:val="ABB2BF"/>
+        </w:rPr>
+        <w:t xml:space="preserve">= </w:t>
+      </w:r>
+      <w:proofErr w:type="spellStart"/>
+      <w:r>
+        <w:rPr>
+          <w:color w:val="ABB2BF"/>
+        </w:rPr>
+        <w:t>best_action</w:t>
+      </w:r>
+      <w:proofErr w:type="spellEnd"/>
+      <w:r>
+        <w:rPr>
+          <w:color w:val="8ED2F2"/>
+        </w:rPr>
+        <w:t>[</w:t>
+      </w:r>
+      <w:r>
+        <w:rPr>
+          <w:color w:val="D19A66"/>
+        </w:rPr>
+        <w:t>0</w:t>
+      </w:r>
+      <w:r>
+        <w:rPr>
+          <w:color w:val="8ED2F2"/>
+        </w:rPr>
+        <w:t xml:space="preserve">]  </w:t>
+      </w:r>
+      <w:r>
+        <w:rPr>
+          <w:i/>
+          <w:iCs/>
+          <w:color w:val="5C6370"/>
+        </w:rPr>
+        <w:t># Store the first letter of the best action</w:t>
+      </w:r>
+      <w:r>
+        <w:rPr>
+          <w:i/>
+          <w:iCs/>
+          <w:color w:val="5C6370"/>
+        </w:rPr>
+        <w:br/>
+        <w:t xml:space="preserve">    </w:t>
+      </w:r>
+      <w:r>
+        <w:rPr>
+          <w:i/>
+          <w:iCs/>
+          <w:color w:val="C678DD"/>
+        </w:rPr>
+        <w:t xml:space="preserve">return </w:t>
+      </w:r>
+      <w:r>
+        <w:rPr>
+          <w:color w:val="ABB2BF"/>
+        </w:rPr>
+        <w:t>policy</w:t>
+      </w:r>
+      <w:r>
+        <w:rPr>
+          <w:color w:val="ABB2BF"/>
+        </w:rPr>
+        <w:br/>
+      </w:r>
+      <w:r>
+        <w:rPr>
+          <w:color w:val="ABB2BF"/>
+        </w:rPr>
+        <w:br/>
+      </w:r>
+      <w:r>
+        <w:rPr>
+          <w:i/>
+          <w:iCs/>
+          <w:color w:val="C678DD"/>
+        </w:rPr>
+        <w:t xml:space="preserve">def </w:t>
+      </w:r>
+      <w:r>
+        <w:rPr>
+          <w:color w:val="61AFEF"/>
+        </w:rPr>
+        <w:t>main</w:t>
+      </w:r>
+      <w:r>
+        <w:rPr>
+          <w:color w:val="8ED2F2"/>
+        </w:rPr>
+        <w:t xml:space="preserve">() </w:t>
+      </w:r>
+      <w:r>
+        <w:rPr>
+          <w:color w:val="ABB2BF"/>
+        </w:rPr>
+        <w:t xml:space="preserve">-&gt; </w:t>
+      </w:r>
+      <w:r>
+        <w:rPr>
+          <w:i/>
+          <w:iCs/>
+          <w:color w:val="C678DD"/>
+        </w:rPr>
+        <w:t>None</w:t>
+      </w:r>
+      <w:r>
+        <w:rPr>
+          <w:color w:val="ABB2BF"/>
+        </w:rPr>
+        <w:t>:</w:t>
+      </w:r>
+      <w:r>
+        <w:rPr>
+          <w:color w:val="ABB2BF"/>
+        </w:rPr>
+        <w:br/>
+        <w:t xml:space="preserve">    </w:t>
+      </w:r>
+      <w:r>
+        <w:rPr>
+          <w:i/>
+          <w:iCs/>
+          <w:color w:val="5C6370"/>
+        </w:rPr>
+        <w:t>"""Runs Value Iteration and extracts the optimal policy."""</w:t>
+      </w:r>
+      <w:r>
+        <w:rPr>
+          <w:i/>
+          <w:iCs/>
+          <w:color w:val="5C6370"/>
+        </w:rPr>
+        <w:br/>
+        <w:t xml:space="preserve">    </w:t>
+      </w:r>
+      <w:r>
+        <w:rPr>
+          <w:color w:val="ABB2BF"/>
+        </w:rPr>
+        <w:t xml:space="preserve">V = </w:t>
+      </w:r>
+      <w:proofErr w:type="spellStart"/>
+      <w:r>
+        <w:rPr>
+          <w:color w:val="61AFEF"/>
+        </w:rPr>
+        <w:t>value_iteration</w:t>
+      </w:r>
+      <w:proofErr w:type="spellEnd"/>
+      <w:r>
+        <w:rPr>
+          <w:color w:val="8ED2F2"/>
+        </w:rPr>
+        <w:t>()</w:t>
+      </w:r>
+      <w:r>
+        <w:rPr>
+          <w:color w:val="8ED2F2"/>
+        </w:rPr>
+        <w:br/>
+        <w:t xml:space="preserve">    </w:t>
+      </w:r>
+      <w:r>
+        <w:rPr>
+          <w:color w:val="ABB2BF"/>
+        </w:rPr>
+        <w:t xml:space="preserve">policy = </w:t>
+      </w:r>
+      <w:proofErr w:type="spellStart"/>
+      <w:r>
+        <w:rPr>
+          <w:color w:val="61AFEF"/>
+        </w:rPr>
+        <w:t>extract_policy</w:t>
+      </w:r>
+      <w:proofErr w:type="spellEnd"/>
+      <w:r>
+        <w:rPr>
+          <w:color w:val="8ED2F2"/>
+        </w:rPr>
+        <w:t>(</w:t>
+      </w:r>
+      <w:r>
+        <w:rPr>
+          <w:color w:val="ABB2BF"/>
+        </w:rPr>
+        <w:t>V</w:t>
+      </w:r>
+      <w:r>
+        <w:rPr>
+          <w:color w:val="8ED2F2"/>
+        </w:rPr>
+        <w:t>)</w:t>
+      </w:r>
+      <w:r>
+        <w:rPr>
+          <w:color w:val="8ED2F2"/>
+        </w:rPr>
+        <w:br/>
+      </w:r>
+      <w:r>
+        <w:rPr>
+          <w:color w:val="8ED2F2"/>
+        </w:rPr>
+        <w:br/>
+        <w:t xml:space="preserve">    </w:t>
+      </w:r>
+      <w:r>
+        <w:rPr>
+          <w:color w:val="56B6C2"/>
+        </w:rPr>
+        <w:t>print</w:t>
+      </w:r>
+      <w:r>
+        <w:rPr>
+          <w:color w:val="8ED2F2"/>
+        </w:rPr>
+        <w:t>(</w:t>
+      </w:r>
+      <w:r>
+        <w:rPr>
+          <w:color w:val="98C379"/>
+        </w:rPr>
+        <w:t>"</w:t>
+      </w:r>
+      <w:r>
+        <w:rPr>
+          <w:color w:val="56B6C2"/>
+        </w:rPr>
+        <w:t>\</w:t>
+      </w:r>
+      <w:proofErr w:type="spellStart"/>
+      <w:r>
+        <w:rPr>
+          <w:color w:val="56B6C2"/>
+        </w:rPr>
+        <w:t>n</w:t>
+      </w:r>
+      <w:r>
+        <w:rPr>
+          <w:color w:val="98C379"/>
+        </w:rPr>
+        <w:t>Optimal</w:t>
+      </w:r>
+      <w:proofErr w:type="spellEnd"/>
+      <w:r>
+        <w:rPr>
+          <w:color w:val="98C379"/>
+        </w:rPr>
+        <w:t xml:space="preserve"> Value Function</w:t>
+      </w:r>
+      <w:r>
+        <w:rPr>
+          <w:color w:val="56B6C2"/>
+        </w:rPr>
+        <w:t>\n</w:t>
+      </w:r>
+      <w:r>
+        <w:rPr>
+          <w:color w:val="98C379"/>
+        </w:rPr>
+        <w:t>"</w:t>
+      </w:r>
+      <w:r>
+        <w:rPr>
+          <w:color w:val="8ED2F2"/>
+        </w:rPr>
+        <w:t>)</w:t>
+      </w:r>
+      <w:r>
+        <w:rPr>
+          <w:color w:val="8ED2F2"/>
+        </w:rPr>
+        <w:br/>
+        <w:t xml:space="preserve">    </w:t>
+      </w:r>
+      <w:r>
+        <w:rPr>
+          <w:color w:val="56B6C2"/>
+        </w:rPr>
+        <w:t>print</w:t>
+      </w:r>
+      <w:r>
+        <w:rPr>
+          <w:color w:val="8ED2F2"/>
+        </w:rPr>
+        <w:t>(</w:t>
+      </w:r>
+      <w:proofErr w:type="spellStart"/>
+      <w:r>
+        <w:rPr>
+          <w:color w:val="ABB2BF"/>
+        </w:rPr>
+        <w:t>np.</w:t>
+      </w:r>
+      <w:r>
+        <w:rPr>
+          <w:color w:val="61AFEF"/>
+        </w:rPr>
+        <w:t>round</w:t>
+      </w:r>
+      <w:proofErr w:type="spellEnd"/>
+      <w:r>
+        <w:rPr>
+          <w:color w:val="FF99BC"/>
+        </w:rPr>
+        <w:t>(</w:t>
+      </w:r>
+      <w:r>
+        <w:rPr>
+          <w:color w:val="ABB2BF"/>
+        </w:rPr>
+        <w:t xml:space="preserve">V, </w:t>
+      </w:r>
+      <w:r>
+        <w:rPr>
+          <w:color w:val="D19A66"/>
+        </w:rPr>
+        <w:t>2</w:t>
+      </w:r>
+      <w:r>
+        <w:rPr>
+          <w:color w:val="FF99BC"/>
+        </w:rPr>
+        <w:t>)</w:t>
+      </w:r>
+      <w:r>
+        <w:rPr>
+          <w:color w:val="8ED2F2"/>
+        </w:rPr>
+        <w:t>)</w:t>
+      </w:r>
+      <w:r>
+        <w:rPr>
+          <w:color w:val="8ED2F2"/>
+        </w:rPr>
+        <w:br/>
+        <w:t xml:space="preserve">    </w:t>
+      </w:r>
+      <w:r>
+        <w:rPr>
+          <w:color w:val="56B6C2"/>
+        </w:rPr>
+        <w:t>print</w:t>
+      </w:r>
+      <w:r>
+        <w:rPr>
+          <w:color w:val="8ED2F2"/>
+        </w:rPr>
+        <w:t>(</w:t>
+      </w:r>
+      <w:r>
+        <w:rPr>
+          <w:color w:val="98C379"/>
+        </w:rPr>
+        <w:t>"</w:t>
+      </w:r>
+      <w:r>
+        <w:rPr>
+          <w:color w:val="56B6C2"/>
+        </w:rPr>
+        <w:t>\</w:t>
+      </w:r>
+      <w:proofErr w:type="spellStart"/>
+      <w:r>
+        <w:rPr>
+          <w:color w:val="56B6C2"/>
+        </w:rPr>
+        <w:t>n</w:t>
+      </w:r>
+      <w:r>
+        <w:rPr>
+          <w:color w:val="98C379"/>
+        </w:rPr>
+        <w:t>Optimal</w:t>
+      </w:r>
+      <w:proofErr w:type="spellEnd"/>
+      <w:r>
+        <w:rPr>
+          <w:color w:val="98C379"/>
+        </w:rPr>
+        <w:t xml:space="preserve"> Policy </w:t>
+      </w:r>
+      <w:r>
+        <w:rPr>
+          <w:rFonts w:ascii="Apple Color Emoji" w:hAnsi="Apple Color Emoji" w:cs="Apple Color Emoji"/>
+          <w:color w:val="98C379"/>
+        </w:rPr>
+        <w:t>🚀</w:t>
+      </w:r>
+      <w:r>
+        <w:rPr>
+          <w:color w:val="56B6C2"/>
+        </w:rPr>
+        <w:t>\n</w:t>
+      </w:r>
+      <w:r>
+        <w:rPr>
+          <w:color w:val="98C379"/>
+        </w:rPr>
+        <w:t>"</w:t>
+      </w:r>
+      <w:r>
+        <w:rPr>
+          <w:color w:val="8ED2F2"/>
+        </w:rPr>
+        <w:t>)</w:t>
+      </w:r>
+      <w:r>
+        <w:rPr>
+          <w:color w:val="8ED2F2"/>
+        </w:rPr>
+        <w:br/>
+        <w:t xml:space="preserve">    </w:t>
+      </w:r>
+      <w:r>
+        <w:rPr>
+          <w:color w:val="56B6C2"/>
+        </w:rPr>
+        <w:t>print</w:t>
+      </w:r>
+      <w:r>
+        <w:rPr>
+          <w:color w:val="8ED2F2"/>
+        </w:rPr>
+        <w:t>(</w:t>
+      </w:r>
+      <w:r>
+        <w:rPr>
+          <w:color w:val="ABB2BF"/>
+        </w:rPr>
+        <w:t>policy</w:t>
+      </w:r>
+      <w:r>
+        <w:rPr>
+          <w:color w:val="8ED2F2"/>
+        </w:rPr>
+        <w:t>)</w:t>
+      </w:r>
+      <w:r>
+        <w:rPr>
+          <w:color w:val="8ED2F2"/>
+        </w:rPr>
+        <w:br/>
+      </w:r>
+      <w:r>
+        <w:rPr>
+          <w:color w:val="8ED2F2"/>
+        </w:rPr>
+        <w:br/>
+      </w:r>
+      <w:r>
+        <w:rPr>
+          <w:i/>
+          <w:iCs/>
+          <w:color w:val="C678DD"/>
+        </w:rPr>
+        <w:t xml:space="preserve">if </w:t>
+      </w:r>
+      <w:r>
+        <w:rPr>
+          <w:color w:val="ABB2BF"/>
+        </w:rPr>
+        <w:t xml:space="preserve">__name__ == </w:t>
+      </w:r>
+      <w:r>
+        <w:rPr>
+          <w:color w:val="98C379"/>
+        </w:rPr>
+        <w:t>"__main__"</w:t>
+      </w:r>
+      <w:r>
+        <w:rPr>
+          <w:color w:val="ABB2BF"/>
+        </w:rPr>
+        <w:t>:</w:t>
+      </w:r>
+      <w:r>
+        <w:rPr>
+          <w:color w:val="ABB2BF"/>
+        </w:rPr>
+        <w:br/>
+        <w:t xml:space="preserve">    </w:t>
+      </w:r>
+      <w:r>
+        <w:rPr>
+          <w:color w:val="61AFEF"/>
+        </w:rPr>
+        <w:t>main</w:t>
+      </w:r>
+      <w:r>
+        <w:rPr>
+          <w:color w:val="8ED2F2"/>
+        </w:rPr>
+        <w:t>()</w:t>
       </w:r>
     </w:p>
     <w:p>
@@ -574,10 +3683,60 @@
           <w:szCs w:val="24"/>
         </w:rPr>
       </w:pPr>
+      <w:r>
+        <w:rPr>
+          <w:rFonts w:ascii="Times New Roman" w:hAnsi="Times New Roman" w:cs="Times New Roman"/>
+          <w:noProof/>
+          <w:sz w:val="24"/>
+          <w:szCs w:val="24"/>
+        </w:rPr>
+        <w:lastRenderedPageBreak/>
+        <w:drawing>
+          <wp:inline distT="0" distB="0" distL="0" distR="0" wp14:anchorId="4993EEA9" wp14:editId="46F32301">
+            <wp:extent cx="5727700" cy="1840865"/>
+            <wp:effectExtent l="0" t="0" r="0" b="635"/>
+            <wp:docPr id="398941135" name="Picture 1"/>
+            <wp:cNvGraphicFramePr>
+              <a:graphicFrameLocks xmlns:a="http://schemas.openxmlformats.org/drawingml/2006/main" noChangeAspect="1"/>
+            </wp:cNvGraphicFramePr>
+            <a:graphic xmlns:a="http://schemas.openxmlformats.org/drawingml/2006/main">
+              <a:graphicData uri="http://schemas.openxmlformats.org/drawingml/2006/picture">
+                <pic:pic xmlns:pic="http://schemas.openxmlformats.org/drawingml/2006/picture">
+                  <pic:nvPicPr>
+                    <pic:cNvPr id="398941135" name="Picture 1"/>
+                    <pic:cNvPicPr/>
+                  </pic:nvPicPr>
+                  <pic:blipFill>
+                    <a:blip r:embed="rId9" cstate="print">
+                      <a:extLst>
+                        <a:ext uri="{28A0092B-C50C-407E-A947-70E740481C1C}">
+                          <a14:useLocalDpi xmlns:a14="http://schemas.microsoft.com/office/drawing/2010/main" val="0"/>
+                        </a:ext>
+                      </a:extLst>
+                    </a:blip>
+                    <a:stretch>
+                      <a:fillRect/>
+                    </a:stretch>
+                  </pic:blipFill>
+                  <pic:spPr>
+                    <a:xfrm>
+                      <a:off x="0" y="0"/>
+                      <a:ext cx="5727700" cy="1840865"/>
+                    </a:xfrm>
+                    <a:prstGeom prst="rect">
+                      <a:avLst/>
+                    </a:prstGeom>
+                  </pic:spPr>
+                </pic:pic>
+              </a:graphicData>
+            </a:graphic>
+          </wp:inline>
+        </w:drawing>
+      </w:r>
     </w:p>
     <w:sectPr>
-      <w:footerReference w:type="even" r:id="rId9"/>
-      <w:footerReference w:type="default" r:id="rId10"/>
+      <w:footerReference w:type="even" r:id="rId10"/>
+      <w:footerReference w:type="default" r:id="rId11"/>
       <w:pgSz w:w="11900" w:h="16840"/>
       <w:pgMar w:top="1440" w:right="1440" w:bottom="1440" w:left="1440" w:header="720" w:footer="720" w:gutter="0"/>
       <w:cols w:space="720"/>
@@ -622,6 +3781,11 @@
         <w:docPartUnique/>
       </w:docPartObj>
     </w:sdtPr>
+    <w:sdtEndPr>
+      <w:rPr>
+        <w:rStyle w:val="PageNumber"/>
+      </w:rPr>
+    </w:sdtEndPr>
     <w:sdtContent>
       <w:p>
         <w:pPr>
@@ -674,6 +3838,11 @@
         <w:docPartUnique/>
       </w:docPartObj>
     </w:sdtPr>
+    <w:sdtEndPr>
+      <w:rPr>
+        <w:rStyle w:val="PageNumber"/>
+      </w:rPr>
+    </w:sdtEndPr>
     <w:sdtContent>
       <w:p>
         <w:pPr>
@@ -2724,6 +5893,119 @@
     </w:lvl>
   </w:abstractNum>
   <w:abstractNum w:abstractNumId="19" w15:restartNumberingAfterBreak="0">
+    <w:nsid w:val="308E73AB"/>
+    <w:multiLevelType w:val="hybridMultilevel"/>
+    <w:tmpl w:val="F8F0C976"/>
+    <w:lvl w:ilvl="0" w:tplc="04090001">
+      <w:start w:val="1"/>
+      <w:numFmt w:val="bullet"/>
+      <w:lvlText w:val=""/>
+      <w:lvlJc w:val="left"/>
+      <w:pPr>
+        <w:ind w:left="720" w:hanging="360"/>
+      </w:pPr>
+      <w:rPr>
+        <w:rFonts w:ascii="Symbol" w:hAnsi="Symbol" w:hint="default"/>
+      </w:rPr>
+    </w:lvl>
+    <w:lvl w:ilvl="1" w:tplc="FFFFFFFF">
+      <w:start w:val="1"/>
+      <w:numFmt w:val="bullet"/>
+      <w:lvlText w:val="o"/>
+      <w:lvlJc w:val="left"/>
+      <w:pPr>
+        <w:ind w:left="1440" w:hanging="360"/>
+      </w:pPr>
+      <w:rPr>
+        <w:rFonts w:ascii="Courier New" w:hAnsi="Courier New" w:cs="Courier New" w:hint="default"/>
+      </w:rPr>
+    </w:lvl>
+    <w:lvl w:ilvl="2" w:tplc="FFFFFFFF" w:tentative="1">
+      <w:start w:val="1"/>
+      <w:numFmt w:val="bullet"/>
+      <w:lvlText w:val=""/>
+      <w:lvlJc w:val="left"/>
+      <w:pPr>
+        <w:ind w:left="2160" w:hanging="360"/>
+      </w:pPr>
+      <w:rPr>
+        <w:rFonts w:ascii="Wingdings" w:hAnsi="Wingdings" w:hint="default"/>
+      </w:rPr>
+    </w:lvl>
+    <w:lvl w:ilvl="3" w:tplc="FFFFFFFF" w:tentative="1">
+      <w:start w:val="1"/>
+      <w:numFmt w:val="bullet"/>
+      <w:lvlText w:val=""/>
+      <w:lvlJc w:val="left"/>
+      <w:pPr>
+        <w:ind w:left="2880" w:hanging="360"/>
+      </w:pPr>
+      <w:rPr>
+        <w:rFonts w:ascii="Symbol" w:hAnsi="Symbol" w:hint="default"/>
+      </w:rPr>
+    </w:lvl>
+    <w:lvl w:ilvl="4" w:tplc="FFFFFFFF" w:tentative="1">
+      <w:start w:val="1"/>
+      <w:numFmt w:val="bullet"/>
+      <w:lvlText w:val="o"/>
+      <w:lvlJc w:val="left"/>
+      <w:pPr>
+        <w:ind w:left="3600" w:hanging="360"/>
+      </w:pPr>
+      <w:rPr>
+        <w:rFonts w:ascii="Courier New" w:hAnsi="Courier New" w:cs="Courier New" w:hint="default"/>
+      </w:rPr>
+    </w:lvl>
+    <w:lvl w:ilvl="5" w:tplc="FFFFFFFF" w:tentative="1">
+      <w:start w:val="1"/>
+      <w:numFmt w:val="bullet"/>
+      <w:lvlText w:val=""/>
+      <w:lvlJc w:val="left"/>
+      <w:pPr>
+        <w:ind w:left="4320" w:hanging="360"/>
+      </w:pPr>
+      <w:rPr>
+        <w:rFonts w:ascii="Wingdings" w:hAnsi="Wingdings" w:hint="default"/>
+      </w:rPr>
+    </w:lvl>
+    <w:lvl w:ilvl="6" w:tplc="FFFFFFFF" w:tentative="1">
+      <w:start w:val="1"/>
+      <w:numFmt w:val="bullet"/>
+      <w:lvlText w:val=""/>
+      <w:lvlJc w:val="left"/>
+      <w:pPr>
+        <w:ind w:left="5040" w:hanging="360"/>
+      </w:pPr>
+      <w:rPr>
+        <w:rFonts w:ascii="Symbol" w:hAnsi="Symbol" w:hint="default"/>
+      </w:rPr>
+    </w:lvl>
+    <w:lvl w:ilvl="7" w:tplc="FFFFFFFF" w:tentative="1">
+      <w:start w:val="1"/>
+      <w:numFmt w:val="bullet"/>
+      <w:lvlText w:val="o"/>
+      <w:lvlJc w:val="left"/>
+      <w:pPr>
+        <w:ind w:left="5760" w:hanging="360"/>
+      </w:pPr>
+      <w:rPr>
+        <w:rFonts w:ascii="Courier New" w:hAnsi="Courier New" w:cs="Courier New" w:hint="default"/>
+      </w:rPr>
+    </w:lvl>
+    <w:lvl w:ilvl="8" w:tplc="FFFFFFFF" w:tentative="1">
+      <w:start w:val="1"/>
+      <w:numFmt w:val="bullet"/>
+      <w:lvlText w:val=""/>
+      <w:lvlJc w:val="left"/>
+      <w:pPr>
+        <w:ind w:left="6480" w:hanging="360"/>
+      </w:pPr>
+      <w:rPr>
+        <w:rFonts w:ascii="Wingdings" w:hAnsi="Wingdings" w:hint="default"/>
+      </w:rPr>
+    </w:lvl>
+  </w:abstractNum>
+  <w:abstractNum w:abstractNumId="20" w15:restartNumberingAfterBreak="0">
     <w:nsid w:val="3A0D5544"/>
     <w:multiLevelType w:val="hybridMultilevel"/>
     <w:tmpl w:val="8D02EF90"/>
@@ -2836,7 +6118,7 @@
       </w:rPr>
     </w:lvl>
   </w:abstractNum>
-  <w:abstractNum w:abstractNumId="20" w15:restartNumberingAfterBreak="0">
+  <w:abstractNum w:abstractNumId="21" w15:restartNumberingAfterBreak="0">
     <w:nsid w:val="3D0D679F"/>
     <w:multiLevelType w:val="hybridMultilevel"/>
     <w:tmpl w:val="F2B482C6"/>
@@ -2948,7 +6230,7 @@
       </w:rPr>
     </w:lvl>
   </w:abstractNum>
-  <w:abstractNum w:abstractNumId="21" w15:restartNumberingAfterBreak="0">
+  <w:abstractNum w:abstractNumId="22" w15:restartNumberingAfterBreak="0">
     <w:nsid w:val="3FEC0741"/>
     <w:multiLevelType w:val="hybridMultilevel"/>
     <w:tmpl w:val="61CC4FB2"/>
@@ -3060,7 +6342,7 @@
       </w:rPr>
     </w:lvl>
   </w:abstractNum>
-  <w:abstractNum w:abstractNumId="22" w15:restartNumberingAfterBreak="0">
+  <w:abstractNum w:abstractNumId="23" w15:restartNumberingAfterBreak="0">
     <w:nsid w:val="4AB247E4"/>
     <w:multiLevelType w:val="hybridMultilevel"/>
     <w:tmpl w:val="8A8241FE"/>
@@ -3173,7 +6455,7 @@
       </w:rPr>
     </w:lvl>
   </w:abstractNum>
-  <w:abstractNum w:abstractNumId="23" w15:restartNumberingAfterBreak="0">
+  <w:abstractNum w:abstractNumId="24" w15:restartNumberingAfterBreak="0">
     <w:nsid w:val="4C145C51"/>
     <w:multiLevelType w:val="hybridMultilevel"/>
     <w:tmpl w:val="E5E2C830"/>
@@ -3263,7 +6545,7 @@
       </w:pPr>
     </w:lvl>
   </w:abstractNum>
-  <w:abstractNum w:abstractNumId="24" w15:restartNumberingAfterBreak="0">
+  <w:abstractNum w:abstractNumId="25" w15:restartNumberingAfterBreak="0">
     <w:nsid w:val="4D661870"/>
     <w:multiLevelType w:val="hybridMultilevel"/>
     <w:tmpl w:val="47BA3566"/>
@@ -3376,7 +6658,7 @@
       </w:rPr>
     </w:lvl>
   </w:abstractNum>
-  <w:abstractNum w:abstractNumId="25" w15:restartNumberingAfterBreak="0">
+  <w:abstractNum w:abstractNumId="26" w15:restartNumberingAfterBreak="0">
     <w:nsid w:val="50371944"/>
     <w:multiLevelType w:val="hybridMultilevel"/>
     <w:tmpl w:val="6B0E8F88"/>
@@ -3465,7 +6747,7 @@
       </w:pPr>
     </w:lvl>
   </w:abstractNum>
-  <w:abstractNum w:abstractNumId="26" w15:restartNumberingAfterBreak="0">
+  <w:abstractNum w:abstractNumId="27" w15:restartNumberingAfterBreak="0">
     <w:nsid w:val="53FB14A3"/>
     <w:multiLevelType w:val="hybridMultilevel"/>
     <w:tmpl w:val="E950561A"/>
@@ -3578,7 +6860,7 @@
       </w:rPr>
     </w:lvl>
   </w:abstractNum>
-  <w:abstractNum w:abstractNumId="27" w15:restartNumberingAfterBreak="0">
+  <w:abstractNum w:abstractNumId="28" w15:restartNumberingAfterBreak="0">
     <w:nsid w:val="57EC33A7"/>
     <w:multiLevelType w:val="hybridMultilevel"/>
     <w:tmpl w:val="3BD257DC"/>
@@ -3668,7 +6950,7 @@
       </w:pPr>
     </w:lvl>
   </w:abstractNum>
-  <w:abstractNum w:abstractNumId="28" w15:restartNumberingAfterBreak="0">
+  <w:abstractNum w:abstractNumId="29" w15:restartNumberingAfterBreak="0">
     <w:nsid w:val="5AE24DFE"/>
     <w:multiLevelType w:val="hybridMultilevel"/>
     <w:tmpl w:val="A216D4D0"/>
@@ -3781,7 +7063,7 @@
       </w:rPr>
     </w:lvl>
   </w:abstractNum>
-  <w:abstractNum w:abstractNumId="29" w15:restartNumberingAfterBreak="0">
+  <w:abstractNum w:abstractNumId="30" w15:restartNumberingAfterBreak="0">
     <w:nsid w:val="5BA80959"/>
     <w:multiLevelType w:val="hybridMultilevel"/>
     <w:tmpl w:val="9702AEBE"/>
@@ -3867,7 +7149,7 @@
       </w:pPr>
     </w:lvl>
   </w:abstractNum>
-  <w:abstractNum w:abstractNumId="30" w15:restartNumberingAfterBreak="0">
+  <w:abstractNum w:abstractNumId="31" w15:restartNumberingAfterBreak="0">
     <w:nsid w:val="5C612D5C"/>
     <w:multiLevelType w:val="hybridMultilevel"/>
     <w:tmpl w:val="415E12C4"/>
@@ -3980,7 +7262,7 @@
       </w:rPr>
     </w:lvl>
   </w:abstractNum>
-  <w:abstractNum w:abstractNumId="31" w15:restartNumberingAfterBreak="0">
+  <w:abstractNum w:abstractNumId="32" w15:restartNumberingAfterBreak="0">
     <w:nsid w:val="5CC942E0"/>
     <w:multiLevelType w:val="hybridMultilevel"/>
     <w:tmpl w:val="932A3C0E"/>
@@ -4069,7 +7351,7 @@
       </w:pPr>
     </w:lvl>
   </w:abstractNum>
-  <w:abstractNum w:abstractNumId="32" w15:restartNumberingAfterBreak="0">
+  <w:abstractNum w:abstractNumId="33" w15:restartNumberingAfterBreak="0">
     <w:nsid w:val="620E1162"/>
     <w:multiLevelType w:val="hybridMultilevel"/>
     <w:tmpl w:val="8814036A"/>
@@ -4158,7 +7440,7 @@
       </w:pPr>
     </w:lvl>
   </w:abstractNum>
-  <w:abstractNum w:abstractNumId="33" w15:restartNumberingAfterBreak="0">
+  <w:abstractNum w:abstractNumId="34" w15:restartNumberingAfterBreak="0">
     <w:nsid w:val="65984BBE"/>
     <w:multiLevelType w:val="hybridMultilevel"/>
     <w:tmpl w:val="DC02E56A"/>
@@ -4248,7 +7530,7 @@
       </w:pPr>
     </w:lvl>
   </w:abstractNum>
-  <w:abstractNum w:abstractNumId="34" w15:restartNumberingAfterBreak="0">
+  <w:abstractNum w:abstractNumId="35" w15:restartNumberingAfterBreak="0">
     <w:nsid w:val="66232B70"/>
     <w:multiLevelType w:val="multilevel"/>
     <w:tmpl w:val="11041AD8"/>
@@ -4361,7 +7643,7 @@
       </w:rPr>
     </w:lvl>
   </w:abstractNum>
-  <w:abstractNum w:abstractNumId="35" w15:restartNumberingAfterBreak="0">
+  <w:abstractNum w:abstractNumId="36" w15:restartNumberingAfterBreak="0">
     <w:nsid w:val="68484D5F"/>
     <w:multiLevelType w:val="hybridMultilevel"/>
     <w:tmpl w:val="F830F71E"/>
@@ -4474,7 +7756,7 @@
       </w:rPr>
     </w:lvl>
   </w:abstractNum>
-  <w:abstractNum w:abstractNumId="36" w15:restartNumberingAfterBreak="0">
+  <w:abstractNum w:abstractNumId="37" w15:restartNumberingAfterBreak="0">
     <w:nsid w:val="70F37217"/>
     <w:multiLevelType w:val="hybridMultilevel"/>
     <w:tmpl w:val="BAA24956"/>
@@ -4586,7 +7868,7 @@
       </w:rPr>
     </w:lvl>
   </w:abstractNum>
-  <w:abstractNum w:abstractNumId="37" w15:restartNumberingAfterBreak="0">
+  <w:abstractNum w:abstractNumId="38" w15:restartNumberingAfterBreak="0">
     <w:nsid w:val="73D50A93"/>
     <w:multiLevelType w:val="hybridMultilevel"/>
     <w:tmpl w:val="9F9CC128"/>
@@ -4672,7 +7954,7 @@
       </w:pPr>
     </w:lvl>
   </w:abstractNum>
-  <w:abstractNum w:abstractNumId="38" w15:restartNumberingAfterBreak="0">
+  <w:abstractNum w:abstractNumId="39" w15:restartNumberingAfterBreak="0">
     <w:nsid w:val="758717F2"/>
     <w:multiLevelType w:val="multilevel"/>
     <w:tmpl w:val="11041AD8"/>
@@ -4785,7 +8067,7 @@
       </w:rPr>
     </w:lvl>
   </w:abstractNum>
-  <w:abstractNum w:abstractNumId="39" w15:restartNumberingAfterBreak="0">
+  <w:abstractNum w:abstractNumId="40" w15:restartNumberingAfterBreak="0">
     <w:nsid w:val="75A63EDA"/>
     <w:multiLevelType w:val="hybridMultilevel"/>
     <w:tmpl w:val="E87428D2"/>
@@ -4898,7 +8180,7 @@
       </w:rPr>
     </w:lvl>
   </w:abstractNum>
-  <w:abstractNum w:abstractNumId="40" w15:restartNumberingAfterBreak="0">
+  <w:abstractNum w:abstractNumId="41" w15:restartNumberingAfterBreak="0">
     <w:nsid w:val="75BC0844"/>
     <w:multiLevelType w:val="hybridMultilevel"/>
     <w:tmpl w:val="92AA1E06"/>
@@ -5011,7 +8293,7 @@
       </w:rPr>
     </w:lvl>
   </w:abstractNum>
-  <w:abstractNum w:abstractNumId="41" w15:restartNumberingAfterBreak="0">
+  <w:abstractNum w:abstractNumId="42" w15:restartNumberingAfterBreak="0">
     <w:nsid w:val="75FC2348"/>
     <w:multiLevelType w:val="hybridMultilevel"/>
     <w:tmpl w:val="53C04D34"/>
@@ -5124,7 +8406,7 @@
       </w:rPr>
     </w:lvl>
   </w:abstractNum>
-  <w:abstractNum w:abstractNumId="42" w15:restartNumberingAfterBreak="0">
+  <w:abstractNum w:abstractNumId="43" w15:restartNumberingAfterBreak="0">
     <w:nsid w:val="7BA65D12"/>
     <w:multiLevelType w:val="hybridMultilevel"/>
     <w:tmpl w:val="494C5436"/>
@@ -5213,7 +8495,7 @@
       </w:pPr>
     </w:lvl>
   </w:abstractNum>
-  <w:abstractNum w:abstractNumId="43" w15:restartNumberingAfterBreak="0">
+  <w:abstractNum w:abstractNumId="44" w15:restartNumberingAfterBreak="0">
     <w:nsid w:val="7D514FA5"/>
     <w:multiLevelType w:val="hybridMultilevel"/>
     <w:tmpl w:val="56849798"/>
@@ -5303,40 +8585,40 @@
     </w:lvl>
   </w:abstractNum>
   <w:num w:numId="1" w16cid:durableId="1154370799">
-    <w:abstractNumId w:val="19"/>
+    <w:abstractNumId w:val="20"/>
   </w:num>
   <w:num w:numId="2" w16cid:durableId="352650293">
-    <w:abstractNumId w:val="36"/>
+    <w:abstractNumId w:val="37"/>
   </w:num>
   <w:num w:numId="3" w16cid:durableId="1839419346">
-    <w:abstractNumId w:val="30"/>
+    <w:abstractNumId w:val="31"/>
   </w:num>
   <w:num w:numId="4" w16cid:durableId="1807773035">
-    <w:abstractNumId w:val="37"/>
+    <w:abstractNumId w:val="38"/>
   </w:num>
   <w:num w:numId="5" w16cid:durableId="247080302">
-    <w:abstractNumId w:val="42"/>
+    <w:abstractNumId w:val="43"/>
   </w:num>
   <w:num w:numId="6" w16cid:durableId="1392463549">
-    <w:abstractNumId w:val="23"/>
+    <w:abstractNumId w:val="24"/>
   </w:num>
   <w:num w:numId="7" w16cid:durableId="1051000921">
-    <w:abstractNumId w:val="33"/>
+    <w:abstractNumId w:val="34"/>
   </w:num>
   <w:num w:numId="8" w16cid:durableId="747071787">
+    <w:abstractNumId w:val="26"/>
+  </w:num>
+  <w:num w:numId="9" w16cid:durableId="1572689924">
     <w:abstractNumId w:val="25"/>
   </w:num>
-  <w:num w:numId="9" w16cid:durableId="1572689924">
-    <w:abstractNumId w:val="24"/>
-  </w:num>
   <w:num w:numId="10" w16cid:durableId="1199855907">
-    <w:abstractNumId w:val="31"/>
+    <w:abstractNumId w:val="32"/>
   </w:num>
   <w:num w:numId="11" w16cid:durableId="556167043">
     <w:abstractNumId w:val="11"/>
   </w:num>
   <w:num w:numId="12" w16cid:durableId="2108378303">
-    <w:abstractNumId w:val="40"/>
+    <w:abstractNumId w:val="41"/>
   </w:num>
   <w:num w:numId="13" w16cid:durableId="734202617">
     <w:abstractNumId w:val="15"/>
@@ -5345,13 +8627,13 @@
     <w:abstractNumId w:val="17"/>
   </w:num>
   <w:num w:numId="15" w16cid:durableId="324431322">
-    <w:abstractNumId w:val="34"/>
+    <w:abstractNumId w:val="35"/>
   </w:num>
   <w:num w:numId="16" w16cid:durableId="1810977792">
     <w:abstractNumId w:val="5"/>
   </w:num>
   <w:num w:numId="17" w16cid:durableId="1582526371">
-    <w:abstractNumId w:val="38"/>
+    <w:abstractNumId w:val="39"/>
   </w:num>
   <w:num w:numId="18" w16cid:durableId="739862891">
     <w:abstractNumId w:val="2"/>
@@ -5366,28 +8648,28 @@
     <w:abstractNumId w:val="10"/>
   </w:num>
   <w:num w:numId="22" w16cid:durableId="1724670674">
-    <w:abstractNumId w:val="28"/>
+    <w:abstractNumId w:val="29"/>
   </w:num>
   <w:num w:numId="23" w16cid:durableId="1284191769">
-    <w:abstractNumId w:val="21"/>
+    <w:abstractNumId w:val="22"/>
   </w:num>
   <w:num w:numId="24" w16cid:durableId="330452299">
     <w:abstractNumId w:val="0"/>
   </w:num>
   <w:num w:numId="25" w16cid:durableId="341712896">
-    <w:abstractNumId w:val="32"/>
+    <w:abstractNumId w:val="33"/>
   </w:num>
   <w:num w:numId="26" w16cid:durableId="1098678031">
-    <w:abstractNumId w:val="20"/>
+    <w:abstractNumId w:val="21"/>
   </w:num>
   <w:num w:numId="27" w16cid:durableId="1288393534">
-    <w:abstractNumId w:val="26"/>
+    <w:abstractNumId w:val="27"/>
   </w:num>
   <w:num w:numId="28" w16cid:durableId="1121849112">
     <w:abstractNumId w:val="1"/>
   </w:num>
   <w:num w:numId="29" w16cid:durableId="1439644294">
-    <w:abstractNumId w:val="39"/>
+    <w:abstractNumId w:val="40"/>
   </w:num>
   <w:num w:numId="30" w16cid:durableId="1270772356">
     <w:abstractNumId w:val="3"/>
@@ -5396,16 +8678,16 @@
     <w:abstractNumId w:val="16"/>
   </w:num>
   <w:num w:numId="32" w16cid:durableId="1536654289">
-    <w:abstractNumId w:val="29"/>
+    <w:abstractNumId w:val="30"/>
   </w:num>
   <w:num w:numId="33" w16cid:durableId="1567758113">
     <w:abstractNumId w:val="18"/>
   </w:num>
   <w:num w:numId="34" w16cid:durableId="1630014477">
-    <w:abstractNumId w:val="41"/>
+    <w:abstractNumId w:val="42"/>
   </w:num>
   <w:num w:numId="35" w16cid:durableId="433786189">
-    <w:abstractNumId w:val="43"/>
+    <w:abstractNumId w:val="44"/>
   </w:num>
   <w:num w:numId="36" w16cid:durableId="696085030">
     <w:abstractNumId w:val="4"/>
@@ -5414,16 +8696,16 @@
     <w:abstractNumId w:val="12"/>
   </w:num>
   <w:num w:numId="38" w16cid:durableId="53622342">
-    <w:abstractNumId w:val="27"/>
+    <w:abstractNumId w:val="28"/>
   </w:num>
   <w:num w:numId="39" w16cid:durableId="832525271">
     <w:abstractNumId w:val="13"/>
   </w:num>
   <w:num w:numId="40" w16cid:durableId="1730614644">
-    <w:abstractNumId w:val="22"/>
+    <w:abstractNumId w:val="23"/>
   </w:num>
   <w:num w:numId="41" w16cid:durableId="1034573311">
-    <w:abstractNumId w:val="35"/>
+    <w:abstractNumId w:val="36"/>
   </w:num>
   <w:num w:numId="42" w16cid:durableId="137456040">
     <w:abstractNumId w:val="9"/>
@@ -5433,6 +8715,9 @@
   </w:num>
   <w:num w:numId="44" w16cid:durableId="135755809">
     <w:abstractNumId w:val="8"/>
+  </w:num>
+  <w:num w:numId="45" w16cid:durableId="1075515268">
+    <w:abstractNumId w:val="19"/>
   </w:num>
 </w:numbering>
 </file>

</xml_diff>